<commit_message>
update doc for updated struct
</commit_message>
<xml_diff>
--- a/OpenH264_API_v1.2.0.docx
+++ b/OpenH264_API_v1.2.0.docx
@@ -2430,13 +2430,7 @@
               <w:rPr>
                 <w:rFonts w:cstheme="minorHAnsi"/>
               </w:rPr>
-              <w:t>10/2</w:t>
-            </w:r>
-            <w:r>
-              <w:rPr>
-                <w:rFonts w:cstheme="minorHAnsi"/>
-              </w:rPr>
-              <w:t>8/2014</w:t>
+              <w:t>10/28/2014</w:t>
             </w:r>
           </w:p>
         </w:tc>
@@ -2456,13 +2450,7 @@
               <w:rPr>
                 <w:rFonts w:cstheme="minorHAnsi"/>
               </w:rPr>
-              <w:t>1.</w:t>
-            </w:r>
-            <w:r>
-              <w:rPr>
-                <w:rFonts w:cstheme="minorHAnsi"/>
-              </w:rPr>
-              <w:t>2</w:t>
+              <w:t>1.2</w:t>
             </w:r>
           </w:p>
         </w:tc>
@@ -4829,6 +4817,83 @@
                 <w:noProof/>
                 <w:color w:val="0000FF"/>
               </w:rPr>
+              <w:t>int</w:t>
+            </w:r>
+          </w:p>
+        </w:tc>
+        <w:tc>
+          <w:tcPr>
+            <w:tcW w:w="2160" w:type="dxa"/>
+          </w:tcPr>
+          <w:p>
+            <w:pPr>
+              <w:autoSpaceDE w:val="0"/>
+              <w:autoSpaceDN w:val="0"/>
+              <w:adjustRightInd w:val="0"/>
+              <w:rPr>
+                <w:rFonts w:cstheme="minorHAnsi"/>
+                <w:noProof/>
+              </w:rPr>
+            </w:pPr>
+            <w:proofErr w:type="spellStart"/>
+            <w:proofErr w:type="gramStart"/>
+            <w:r>
+              <w:rPr>
+                <w:rFonts w:cs="Menlo Regular"/>
+                <w:color w:val="000000"/>
+              </w:rPr>
+              <w:t>iFrameSizeInBytes</w:t>
+            </w:r>
+            <w:proofErr w:type="spellEnd"/>
+            <w:proofErr w:type="gramEnd"/>
+          </w:p>
+        </w:tc>
+        <w:tc>
+          <w:tcPr>
+            <w:tcW w:w="4863" w:type="dxa"/>
+          </w:tcPr>
+          <w:p>
+            <w:pPr>
+              <w:autoSpaceDE w:val="0"/>
+              <w:autoSpaceDN w:val="0"/>
+              <w:adjustRightInd w:val="0"/>
+              <w:rPr>
+                <w:rFonts w:cstheme="minorHAnsi"/>
+                <w:noProof/>
+              </w:rPr>
+            </w:pPr>
+            <w:r>
+              <w:rPr>
+                <w:rFonts w:cstheme="minorHAnsi"/>
+                <w:noProof/>
+              </w:rPr>
+              <w:t>Size of the whole frame including non-VCL NAL and VCL NAL</w:t>
+            </w:r>
+          </w:p>
+        </w:tc>
+      </w:tr>
+      <w:tr>
+        <w:tc>
+          <w:tcPr>
+            <w:tcW w:w="1908" w:type="dxa"/>
+          </w:tcPr>
+          <w:p>
+            <w:pPr>
+              <w:autoSpaceDE w:val="0"/>
+              <w:autoSpaceDN w:val="0"/>
+              <w:adjustRightInd w:val="0"/>
+              <w:rPr>
+                <w:rFonts w:cstheme="minorHAnsi"/>
+                <w:noProof/>
+                <w:color w:val="0000FF"/>
+              </w:rPr>
+            </w:pPr>
+            <w:r>
+              <w:rPr>
+                <w:rFonts w:cstheme="minorHAnsi"/>
+                <w:noProof/>
+                <w:color w:val="0000FF"/>
+              </w:rPr>
               <w:t>Long long</w:t>
             </w:r>
           </w:p>
@@ -5065,6 +5130,7 @@
                 <w:noProof/>
                 <w:color w:val="0000FF"/>
               </w:rPr>
+              <w:lastRenderedPageBreak/>
               <w:t>unsigned char</w:t>
             </w:r>
           </w:p>
@@ -5220,7 +5286,6 @@
                 <w:noProof/>
                 <w:color w:val="0000FF"/>
               </w:rPr>
-              <w:lastRenderedPageBreak/>
               <w:t>unsigned char</w:t>
             </w:r>
             <w:bookmarkEnd w:id="24"/>
@@ -5290,20 +5355,6 @@
                 <w:color w:val="0000FF"/>
               </w:rPr>
             </w:pPr>
-            <w:bookmarkStart w:id="26" w:name="OLE_LINK30"/>
-            <w:bookmarkStart w:id="27" w:name="OLE_LINK31"/>
-            <w:bookmarkStart w:id="28" w:name="OLE_LINK32"/>
-            <w:r>
-              <w:rPr>
-                <w:rFonts w:cstheme="minorHAnsi"/>
-                <w:noProof/>
-                <w:color w:val="0000FF"/>
-              </w:rPr>
-              <w:t>unsigned char</w:t>
-            </w:r>
-            <w:bookmarkEnd w:id="26"/>
-            <w:bookmarkEnd w:id="27"/>
-            <w:bookmarkEnd w:id="28"/>
           </w:p>
         </w:tc>
         <w:tc>
@@ -5320,13 +5371,6 @@
                 <w:noProof/>
               </w:rPr>
             </w:pPr>
-            <w:r>
-              <w:rPr>
-                <w:rFonts w:cstheme="minorHAnsi"/>
-                <w:noProof/>
-              </w:rPr>
-              <w:t>uiPriorityId</w:t>
-            </w:r>
           </w:p>
         </w:tc>
         <w:tc>
@@ -5343,13 +5387,6 @@
                 <w:noProof/>
               </w:rPr>
             </w:pPr>
-            <w:r>
-              <w:rPr>
-                <w:rFonts w:cstheme="minorHAnsi"/>
-                <w:noProof/>
-              </w:rPr>
-              <w:t>This frame priority ID</w:t>
-            </w:r>
           </w:p>
         </w:tc>
       </w:tr>
@@ -5539,13 +5576,33 @@
                 <w:noProof/>
               </w:rPr>
             </w:pPr>
-            <w:r>
-              <w:rPr>
-                <w:rFonts w:cstheme="minorHAnsi"/>
-                <w:noProof/>
-              </w:rPr>
-              <w:t>iNalLengthInByte[MAX_NAL_UNITS_IN_LAYER]</w:t>
-            </w:r>
+            <w:proofErr w:type="spellStart"/>
+            <w:proofErr w:type="gramStart"/>
+            <w:r>
+              <w:rPr>
+                <w:rFonts w:cs="Menlo Regular"/>
+                <w:color w:val="000000"/>
+              </w:rPr>
+              <w:t>p</w:t>
+            </w:r>
+            <w:bookmarkStart w:id="26" w:name="_GoBack"/>
+            <w:r>
+              <w:rPr>
+                <w:rFonts w:cs="Menlo Regular"/>
+                <w:color w:val="000000"/>
+              </w:rPr>
+              <w:t>NalLeng</w:t>
+            </w:r>
+            <w:bookmarkEnd w:id="26"/>
+            <w:r>
+              <w:rPr>
+                <w:rFonts w:cs="Menlo Regular"/>
+                <w:color w:val="000000"/>
+              </w:rPr>
+              <w:t>thInByte</w:t>
+            </w:r>
+            <w:proofErr w:type="spellEnd"/>
+            <w:proofErr w:type="gramEnd"/>
           </w:p>
         </w:tc>
         <w:tc>
@@ -5562,12 +5619,19 @@
                 <w:noProof/>
               </w:rPr>
             </w:pPr>
-            <w:r>
-              <w:rPr>
-                <w:rFonts w:cstheme="minorHAnsi"/>
-                <w:noProof/>
-              </w:rPr>
-              <w:t>Each nal length info in current layer</w:t>
+            <w:proofErr w:type="gramStart"/>
+            <w:r>
+              <w:rPr>
+                <w:rFonts w:cs="Menlo Regular"/>
+              </w:rPr>
+              <w:t>length</w:t>
+            </w:r>
+            <w:proofErr w:type="gramEnd"/>
+            <w:r>
+              <w:rPr>
+                <w:rFonts w:cs="Menlo Regular"/>
+              </w:rPr>
+              <w:t xml:space="preserve"> of NAL size in byte from 0 to iNalCount-1</w:t>
             </w:r>
           </w:p>
         </w:tc>
@@ -5665,7 +5729,7 @@
           <w:color w:val="000000" w:themeColor="text1"/>
         </w:rPr>
       </w:pPr>
-      <w:bookmarkStart w:id="29" w:name="_Toc394403779"/>
+      <w:bookmarkStart w:id="27" w:name="_Toc394403779"/>
       <w:r>
         <w:rPr>
           <w:rFonts w:cstheme="minorHAnsi"/>
@@ -5675,7 +5739,7 @@
         <w:t>Step#4: control the encoding</w:t>
       </w:r>
       <w:bookmarkEnd w:id="23"/>
-      <w:bookmarkEnd w:id="29"/>
+      <w:bookmarkEnd w:id="27"/>
     </w:p>
     <w:p>
       <w:pPr>
@@ -6197,8 +6261,8 @@
           <w:color w:val="E36C0A" w:themeColor="accent6" w:themeShade="BF"/>
         </w:rPr>
       </w:pPr>
-      <w:bookmarkStart w:id="30" w:name="_Toc388647439"/>
-      <w:bookmarkStart w:id="31" w:name="_Toc394403780"/>
+      <w:bookmarkStart w:id="28" w:name="_Toc388647439"/>
+      <w:bookmarkStart w:id="29" w:name="_Toc394403780"/>
       <w:r>
         <w:rPr>
           <w:rFonts w:cstheme="minorHAnsi"/>
@@ -6216,8 +6280,8 @@
         </w:rPr>
         <w:t>Option List:</w:t>
       </w:r>
-      <w:bookmarkEnd w:id="30"/>
-      <w:bookmarkEnd w:id="31"/>
+      <w:bookmarkEnd w:id="28"/>
+      <w:bookmarkEnd w:id="29"/>
     </w:p>
     <w:p>
       <w:pPr>
@@ -7675,21 +7739,610 @@
                 <w:color w:val="000000"/>
               </w:rPr>
               <w:lastRenderedPageBreak/>
-              <w:t>MEDIUM_COMPLEXITY,</w:t>
-            </w:r>
+              <w:t>MEDIUM_COMPLEXITY, HIGH_COMPLEXITY</w:t>
+            </w:r>
+          </w:p>
+        </w:tc>
+      </w:tr>
+      <w:tr>
+        <w:tc>
+          <w:tcPr>
+            <w:tcW w:w="4968" w:type="dxa"/>
+          </w:tcPr>
+          <w:p>
+            <w:pPr>
+              <w:autoSpaceDE w:val="0"/>
+              <w:autoSpaceDN w:val="0"/>
+              <w:adjustRightInd w:val="0"/>
+              <w:rPr>
+                <w:rFonts w:cstheme="minorHAnsi"/>
+                <w:noProof/>
+              </w:rPr>
+            </w:pPr>
+            <w:r>
+              <w:rPr>
+                <w:rFonts w:cstheme="minorHAnsi"/>
+                <w:noProof/>
+              </w:rPr>
+              <w:lastRenderedPageBreak/>
+              <w:t>ENCODER_OPTION_ENABLE_PREFIX_NAL_ADDING</w:t>
+            </w:r>
+          </w:p>
+        </w:tc>
+        <w:tc>
+          <w:tcPr>
+            <w:tcW w:w="1447" w:type="dxa"/>
+          </w:tcPr>
+          <w:p>
+            <w:pPr>
+              <w:autoSpaceDE w:val="0"/>
+              <w:autoSpaceDN w:val="0"/>
+              <w:adjustRightInd w:val="0"/>
+              <w:rPr>
+                <w:rFonts w:cstheme="minorHAnsi"/>
+                <w:noProof/>
+              </w:rPr>
+            </w:pPr>
+            <w:r>
+              <w:rPr>
+                <w:rFonts w:cstheme="minorHAnsi"/>
+                <w:noProof/>
+              </w:rPr>
+              <w:t>Bool</w:t>
+            </w:r>
+          </w:p>
+        </w:tc>
+        <w:tc>
+          <w:tcPr>
+            <w:tcW w:w="2441" w:type="dxa"/>
+          </w:tcPr>
+          <w:p>
+            <w:pPr>
+              <w:autoSpaceDE w:val="0"/>
+              <w:autoSpaceDN w:val="0"/>
+              <w:adjustRightInd w:val="0"/>
+              <w:rPr>
+                <w:rFonts w:cstheme="minorHAnsi"/>
+                <w:noProof/>
+              </w:rPr>
+            </w:pPr>
+            <w:r>
+              <w:rPr>
+                <w:rFonts w:cstheme="minorHAnsi"/>
+                <w:noProof/>
+              </w:rPr>
+              <w:t>false:not use Prefix NAL; true: use Prefix NAL</w:t>
+            </w:r>
+          </w:p>
+        </w:tc>
+      </w:tr>
+      <w:tr>
+        <w:tc>
+          <w:tcPr>
+            <w:tcW w:w="4968" w:type="dxa"/>
+          </w:tcPr>
+          <w:p>
+            <w:pPr>
+              <w:autoSpaceDE w:val="0"/>
+              <w:autoSpaceDN w:val="0"/>
+              <w:adjustRightInd w:val="0"/>
+              <w:rPr>
+                <w:rFonts w:cstheme="minorHAnsi"/>
+                <w:noProof/>
+              </w:rPr>
+            </w:pPr>
+            <w:r>
+              <w:rPr>
+                <w:rFonts w:cstheme="minorHAnsi"/>
+                <w:noProof/>
+              </w:rPr>
+              <w:t>ENCODER_OPTION_ENABLE_SPS_PPS_ID_ADDITION</w:t>
+            </w:r>
+          </w:p>
+        </w:tc>
+        <w:tc>
+          <w:tcPr>
+            <w:tcW w:w="1447" w:type="dxa"/>
+          </w:tcPr>
+          <w:p>
+            <w:pPr>
+              <w:autoSpaceDE w:val="0"/>
+              <w:autoSpaceDN w:val="0"/>
+              <w:adjustRightInd w:val="0"/>
+              <w:rPr>
+                <w:rFonts w:cstheme="minorHAnsi"/>
+                <w:noProof/>
+              </w:rPr>
+            </w:pPr>
+            <w:r>
+              <w:rPr>
+                <w:rFonts w:cstheme="minorHAnsi"/>
+                <w:noProof/>
+              </w:rPr>
+              <w:t>Bool</w:t>
+            </w:r>
+          </w:p>
+        </w:tc>
+        <w:tc>
+          <w:tcPr>
+            <w:tcW w:w="2441" w:type="dxa"/>
+          </w:tcPr>
+          <w:p>
+            <w:pPr>
+              <w:autoSpaceDE w:val="0"/>
+              <w:autoSpaceDN w:val="0"/>
+              <w:adjustRightInd w:val="0"/>
+              <w:rPr>
+                <w:rFonts w:cstheme="minorHAnsi"/>
+                <w:noProof/>
+              </w:rPr>
+            </w:pPr>
+            <w:r>
+              <w:rPr>
+                <w:rFonts w:cstheme="minorHAnsi"/>
+                <w:noProof/>
+              </w:rPr>
+              <w:t>false:not adjust ID in SPS/PPS; true: adjust ID in SPS/PPS</w:t>
+            </w:r>
+          </w:p>
+        </w:tc>
+      </w:tr>
+      <w:tr>
+        <w:tc>
+          <w:tcPr>
+            <w:tcW w:w="4968" w:type="dxa"/>
+          </w:tcPr>
+          <w:p>
+            <w:pPr>
+              <w:autoSpaceDE w:val="0"/>
+              <w:autoSpaceDN w:val="0"/>
+              <w:adjustRightInd w:val="0"/>
+              <w:rPr>
+                <w:rFonts w:cstheme="minorHAnsi"/>
+                <w:noProof/>
+              </w:rPr>
+            </w:pPr>
+            <w:r>
+              <w:rPr>
+                <w:rFonts w:cstheme="minorHAnsi"/>
+                <w:noProof/>
+              </w:rPr>
+              <w:t>ENCODER_OPTION_CURRENT_PATH</w:t>
+            </w:r>
+          </w:p>
+        </w:tc>
+        <w:tc>
+          <w:tcPr>
+            <w:tcW w:w="1447" w:type="dxa"/>
+          </w:tcPr>
+          <w:p>
+            <w:pPr>
+              <w:autoSpaceDE w:val="0"/>
+              <w:autoSpaceDN w:val="0"/>
+              <w:adjustRightInd w:val="0"/>
+              <w:rPr>
+                <w:rFonts w:cstheme="minorHAnsi"/>
+                <w:noProof/>
+              </w:rPr>
+            </w:pPr>
+            <w:r>
+              <w:rPr>
+                <w:rFonts w:cstheme="minorHAnsi"/>
+                <w:noProof/>
+              </w:rPr>
+              <w:t>string</w:t>
+            </w:r>
+          </w:p>
+        </w:tc>
+        <w:tc>
+          <w:tcPr>
+            <w:tcW w:w="2441" w:type="dxa"/>
+          </w:tcPr>
+          <w:p>
+            <w:pPr>
+              <w:autoSpaceDE w:val="0"/>
+              <w:autoSpaceDN w:val="0"/>
+              <w:adjustRightInd w:val="0"/>
+              <w:rPr>
+                <w:rFonts w:cstheme="minorHAnsi"/>
+                <w:noProof/>
+              </w:rPr>
+            </w:pPr>
+          </w:p>
+        </w:tc>
+      </w:tr>
+      <w:tr>
+        <w:tc>
+          <w:tcPr>
+            <w:tcW w:w="4968" w:type="dxa"/>
+          </w:tcPr>
+          <w:p>
+            <w:pPr>
+              <w:autoSpaceDE w:val="0"/>
+              <w:autoSpaceDN w:val="0"/>
+              <w:adjustRightInd w:val="0"/>
+              <w:rPr>
+                <w:rFonts w:cstheme="minorHAnsi"/>
+                <w:noProof/>
+              </w:rPr>
+            </w:pPr>
+            <w:r>
+              <w:rPr>
+                <w:rFonts w:cstheme="minorHAnsi"/>
+                <w:noProof/>
+              </w:rPr>
+              <w:t>ENCODER_OPTION_</w:t>
+            </w:r>
+            <w:r>
+              <w:rPr>
+                <w:rFonts w:cstheme="minorHAnsi"/>
+                <w:noProof/>
+              </w:rPr>
+              <w:t>DUMP_FILE</w:t>
+            </w:r>
+          </w:p>
+        </w:tc>
+        <w:tc>
+          <w:tcPr>
+            <w:tcW w:w="1447" w:type="dxa"/>
+          </w:tcPr>
+          <w:p>
+            <w:pPr>
+              <w:autoSpaceDE w:val="0"/>
+              <w:autoSpaceDN w:val="0"/>
+              <w:adjustRightInd w:val="0"/>
+              <w:rPr>
+                <w:rFonts w:cstheme="minorHAnsi"/>
+                <w:noProof/>
+              </w:rPr>
+            </w:pPr>
+            <w:r>
+              <w:rPr>
+                <w:rFonts w:cstheme="minorHAnsi"/>
+                <w:noProof/>
+              </w:rPr>
+              <w:t>Structure of SDumpLayer</w:t>
+            </w:r>
+          </w:p>
+        </w:tc>
+        <w:tc>
+          <w:tcPr>
+            <w:tcW w:w="2441" w:type="dxa"/>
+          </w:tcPr>
+          <w:p>
+            <w:pPr>
+              <w:autoSpaceDE w:val="0"/>
+              <w:autoSpaceDN w:val="0"/>
+              <w:adjustRightInd w:val="0"/>
+              <w:rPr>
+                <w:rFonts w:cstheme="minorHAnsi"/>
+                <w:noProof/>
+              </w:rPr>
+            </w:pPr>
+            <w:bookmarkStart w:id="30" w:name="OLE_LINK17"/>
+            <w:bookmarkStart w:id="31" w:name="OLE_LINK19"/>
+            <w:r>
+              <w:rPr>
+                <w:rFonts w:cstheme="minorHAnsi"/>
+                <w:noProof/>
+              </w:rPr>
+              <w:t>Dump layer reconstruct frame</w:t>
+            </w:r>
+            <w:bookmarkEnd w:id="30"/>
+            <w:bookmarkEnd w:id="31"/>
+            <w:r>
+              <w:rPr>
+                <w:rFonts w:cstheme="minorHAnsi"/>
+                <w:noProof/>
+              </w:rPr>
+              <w:t xml:space="preserve"> to a specified file</w:t>
+            </w:r>
+          </w:p>
+        </w:tc>
+      </w:tr>
+      <w:tr>
+        <w:tc>
+          <w:tcPr>
+            <w:tcW w:w="4968" w:type="dxa"/>
+          </w:tcPr>
+          <w:p>
+            <w:pPr>
+              <w:autoSpaceDE w:val="0"/>
+              <w:autoSpaceDN w:val="0"/>
+              <w:adjustRightInd w:val="0"/>
+              <w:rPr>
+                <w:rFonts w:cstheme="minorHAnsi"/>
+                <w:noProof/>
+              </w:rPr>
+            </w:pPr>
+            <w:r>
+              <w:rPr>
+                <w:rFonts w:cstheme="minorHAnsi"/>
+                <w:noProof/>
+              </w:rPr>
+              <w:t>ENCODER_OPTION_</w:t>
+            </w:r>
+            <w:r>
+              <w:rPr>
+                <w:rFonts w:cstheme="minorHAnsi"/>
+                <w:noProof/>
+              </w:rPr>
+              <w:t>TRACE_LEVEL</w:t>
+            </w:r>
+          </w:p>
+        </w:tc>
+        <w:tc>
+          <w:tcPr>
+            <w:tcW w:w="1447" w:type="dxa"/>
+          </w:tcPr>
+          <w:p>
+            <w:pPr>
+              <w:autoSpaceDE w:val="0"/>
+              <w:autoSpaceDN w:val="0"/>
+              <w:adjustRightInd w:val="0"/>
+              <w:rPr>
+                <w:rFonts w:cstheme="minorHAnsi"/>
+                <w:noProof/>
+              </w:rPr>
+            </w:pPr>
+            <w:r>
+              <w:rPr>
+                <w:rFonts w:cstheme="minorHAnsi"/>
+                <w:noProof/>
+              </w:rPr>
+              <w:t>int</w:t>
+            </w:r>
+          </w:p>
+        </w:tc>
+        <w:tc>
+          <w:tcPr>
+            <w:tcW w:w="2441" w:type="dxa"/>
+          </w:tcPr>
+          <w:p>
+            <w:pPr>
+              <w:autoSpaceDE w:val="0"/>
+              <w:autoSpaceDN w:val="0"/>
+              <w:adjustRightInd w:val="0"/>
+              <w:rPr>
+                <w:rFonts w:cstheme="minorHAnsi"/>
+                <w:noProof/>
+              </w:rPr>
+            </w:pPr>
+            <w:r>
+              <w:rPr>
+                <w:rFonts w:cstheme="minorHAnsi"/>
+                <w:noProof/>
+              </w:rPr>
+              <w:t>Output some info accoding to the trace level</w:t>
+            </w:r>
+          </w:p>
+        </w:tc>
+      </w:tr>
+      <w:tr>
+        <w:tc>
+          <w:tcPr>
+            <w:tcW w:w="4968" w:type="dxa"/>
+          </w:tcPr>
+          <w:p>
+            <w:pPr>
+              <w:autoSpaceDE w:val="0"/>
+              <w:autoSpaceDN w:val="0"/>
+              <w:adjustRightInd w:val="0"/>
+              <w:rPr>
+                <w:rFonts w:cstheme="minorHAnsi"/>
+                <w:noProof/>
+              </w:rPr>
+            </w:pPr>
+            <w:r>
+              <w:rPr>
+                <w:rFonts w:cstheme="minorHAnsi"/>
+                <w:noProof/>
+              </w:rPr>
+              <w:t>ENCODER_OPTION_TRACE_CALLBACK</w:t>
+            </w:r>
+          </w:p>
+        </w:tc>
+        <w:tc>
+          <w:tcPr>
+            <w:tcW w:w="1447" w:type="dxa"/>
+          </w:tcPr>
+          <w:p>
+            <w:pPr>
+              <w:autoSpaceDE w:val="0"/>
+              <w:autoSpaceDN w:val="0"/>
+              <w:adjustRightInd w:val="0"/>
+              <w:rPr>
+                <w:rFonts w:cstheme="minorHAnsi"/>
+                <w:noProof/>
+              </w:rPr>
+            </w:pPr>
+            <w:r>
+              <w:rPr>
+                <w:rFonts w:cstheme="minorHAnsi"/>
+                <w:noProof/>
+              </w:rPr>
+              <w:t>WelsTraceCallback</w:t>
+            </w:r>
+          </w:p>
+        </w:tc>
+        <w:tc>
+          <w:tcPr>
+            <w:tcW w:w="2441" w:type="dxa"/>
+          </w:tcPr>
+          <w:p>
+            <w:pPr>
+              <w:autoSpaceDE w:val="0"/>
+              <w:autoSpaceDN w:val="0"/>
+              <w:adjustRightInd w:val="0"/>
+              <w:rPr>
+                <w:rFonts w:cstheme="minorHAnsi"/>
+                <w:noProof/>
+              </w:rPr>
+            </w:pPr>
+            <w:r>
+              <w:rPr>
+                <w:rFonts w:cstheme="minorHAnsi"/>
+                <w:noProof/>
+              </w:rPr>
+              <w:t xml:space="preserve">The trace ouput callback </w:t>
+            </w:r>
+          </w:p>
+        </w:tc>
+      </w:tr>
+      <w:tr>
+        <w:tc>
+          <w:tcPr>
+            <w:tcW w:w="4968" w:type="dxa"/>
+          </w:tcPr>
+          <w:p>
+            <w:pPr>
+              <w:autoSpaceDE w:val="0"/>
+              <w:autoSpaceDN w:val="0"/>
+              <w:adjustRightInd w:val="0"/>
+              <w:rPr>
+                <w:rFonts w:cstheme="minorHAnsi"/>
+                <w:noProof/>
+              </w:rPr>
+            </w:pPr>
+            <w:r>
+              <w:rPr>
+                <w:rFonts w:cstheme="minorHAnsi"/>
+                <w:noProof/>
+              </w:rPr>
+              <w:t>ENCODER_OPTION_TRACE_CALLBACK_CONTEXT</w:t>
+            </w:r>
+          </w:p>
+        </w:tc>
+        <w:tc>
+          <w:tcPr>
+            <w:tcW w:w="1447" w:type="dxa"/>
+          </w:tcPr>
+          <w:p>
+            <w:pPr>
+              <w:autoSpaceDE w:val="0"/>
+              <w:autoSpaceDN w:val="0"/>
+              <w:adjustRightInd w:val="0"/>
+              <w:rPr>
+                <w:rFonts w:cstheme="minorHAnsi"/>
+                <w:noProof/>
+              </w:rPr>
+            </w:pPr>
+            <w:r>
+              <w:rPr>
+                <w:rFonts w:cstheme="minorHAnsi"/>
+                <w:noProof/>
+              </w:rPr>
+              <w:t>Void *</w:t>
+            </w:r>
+          </w:p>
+        </w:tc>
+        <w:tc>
+          <w:tcPr>
+            <w:tcW w:w="2441" w:type="dxa"/>
+          </w:tcPr>
+          <w:p>
+            <w:pPr>
+              <w:autoSpaceDE w:val="0"/>
+              <w:autoSpaceDN w:val="0"/>
+              <w:adjustRightInd w:val="0"/>
+              <w:rPr>
+                <w:rFonts w:cstheme="minorHAnsi"/>
+                <w:noProof/>
+              </w:rPr>
+            </w:pPr>
+            <w:r>
+              <w:rPr>
+                <w:rFonts w:cstheme="minorHAnsi"/>
+                <w:noProof/>
+              </w:rPr>
+              <w:t>Context info of trace callback</w:t>
+            </w:r>
+          </w:p>
+        </w:tc>
+      </w:tr>
+      <w:tr>
+        <w:tc>
+          <w:tcPr>
+            <w:tcW w:w="4968" w:type="dxa"/>
+          </w:tcPr>
+          <w:p>
+            <w:pPr>
+              <w:autoSpaceDE w:val="0"/>
+              <w:autoSpaceDN w:val="0"/>
+              <w:adjustRightInd w:val="0"/>
+              <w:rPr>
+                <w:rFonts w:cstheme="minorHAnsi"/>
+                <w:noProof/>
+              </w:rPr>
+            </w:pPr>
             <w:r>
               <w:rPr>
                 <w:rFonts w:cs="Menlo Regular"/>
                 <w:color w:val="000000"/>
               </w:rPr>
-              <w:t xml:space="preserve"> </w:t>
-            </w:r>
+              <w:t>ENCODER_OPTION_GET_STATISTICS</w:t>
+            </w:r>
+          </w:p>
+        </w:tc>
+        <w:tc>
+          <w:tcPr>
+            <w:tcW w:w="1447" w:type="dxa"/>
+          </w:tcPr>
+          <w:p>
+            <w:pPr>
+              <w:autoSpaceDE w:val="0"/>
+              <w:autoSpaceDN w:val="0"/>
+              <w:adjustRightInd w:val="0"/>
+              <w:rPr>
+                <w:rFonts w:cstheme="minorHAnsi"/>
+                <w:noProof/>
+              </w:rPr>
+            </w:pPr>
             <w:r>
               <w:rPr>
                 <w:rFonts w:cs="Menlo Regular"/>
                 <w:color w:val="000000"/>
               </w:rPr>
-              <w:t>HIGH_COMPLEXITY</w:t>
+              <w:t xml:space="preserve">Structure of </w:t>
+            </w:r>
+            <w:proofErr w:type="spellStart"/>
+            <w:r>
+              <w:rPr>
+                <w:rFonts w:cs="Menlo Regular"/>
+                <w:color w:val="000000"/>
+              </w:rPr>
+              <w:t>SEncoderStatistics</w:t>
+            </w:r>
+            <w:proofErr w:type="spellEnd"/>
+          </w:p>
+        </w:tc>
+        <w:tc>
+          <w:tcPr>
+            <w:tcW w:w="2441" w:type="dxa"/>
+          </w:tcPr>
+          <w:p>
+            <w:pPr>
+              <w:autoSpaceDE w:val="0"/>
+              <w:autoSpaceDN w:val="0"/>
+              <w:adjustRightInd w:val="0"/>
+              <w:rPr>
+                <w:rFonts w:cstheme="minorHAnsi"/>
+                <w:noProof/>
+              </w:rPr>
+            </w:pPr>
+            <w:r>
+              <w:rPr>
+                <w:rFonts w:cstheme="minorHAnsi"/>
+                <w:noProof/>
+              </w:rPr>
+              <w:t>Read only, to get the statistics of encoder</w:t>
+            </w:r>
+            <w:r>
+              <w:rPr>
+                <w:rFonts w:cstheme="minorHAnsi"/>
+                <w:noProof/>
+              </w:rPr>
+              <w:t xml:space="preserve"> (partly available)</w:t>
             </w:r>
           </w:p>
         </w:tc>
@@ -7711,11 +8364,10 @@
             </w:pPr>
             <w:r>
               <w:rPr>
-                <w:rFonts w:cstheme="minorHAnsi"/>
-                <w:noProof/>
-              </w:rPr>
-              <w:lastRenderedPageBreak/>
-              <w:t>ENCODER_OPTION_ENABLE_PREFIX_NAL_ADDING</w:t>
+                <w:rFonts w:cs="Menlo Regular"/>
+                <w:color w:val="000000"/>
+              </w:rPr>
+              <w:t>ENCODER_OPTION_STATISTICS_LOG_INTERVAL</w:t>
             </w:r>
           </w:p>
         </w:tc>
@@ -7738,7 +8390,7 @@
                 <w:rFonts w:cstheme="minorHAnsi"/>
                 <w:noProof/>
               </w:rPr>
-              <w:t>Bool</w:t>
+              <w:t>int</w:t>
             </w:r>
           </w:p>
         </w:tc>
@@ -7761,7 +8413,7 @@
                 <w:rFonts w:cstheme="minorHAnsi"/>
                 <w:noProof/>
               </w:rPr>
-              <w:t>false:not use Prefix NAL; true: use Prefix NAL</w:t>
+              <w:t>The interval of printing out statistics logs with info log, in the unit of milliseconds</w:t>
             </w:r>
           </w:p>
         </w:tc>
@@ -7783,611 +8435,9 @@
             </w:pPr>
             <w:r>
               <w:rPr>
-                <w:rFonts w:cstheme="minorHAnsi"/>
-                <w:noProof/>
-              </w:rPr>
-              <w:t>ENCODER_OPTION_ENABLE_SPS_PPS_ID_ADDITION</w:t>
-            </w:r>
-          </w:p>
-        </w:tc>
-        <w:tc>
-          <w:tcPr>
-            <w:tcW w:w="1447" w:type="dxa"/>
-          </w:tcPr>
-          <w:p>
-            <w:pPr>
-              <w:autoSpaceDE w:val="0"/>
-              <w:autoSpaceDN w:val="0"/>
-              <w:adjustRightInd w:val="0"/>
-              <w:rPr>
-                <w:rFonts w:cstheme="minorHAnsi"/>
-                <w:noProof/>
-              </w:rPr>
-            </w:pPr>
-            <w:r>
-              <w:rPr>
-                <w:rFonts w:cstheme="minorHAnsi"/>
-                <w:noProof/>
-              </w:rPr>
-              <w:t>Bool</w:t>
-            </w:r>
-          </w:p>
-        </w:tc>
-        <w:tc>
-          <w:tcPr>
-            <w:tcW w:w="2441" w:type="dxa"/>
-          </w:tcPr>
-          <w:p>
-            <w:pPr>
-              <w:autoSpaceDE w:val="0"/>
-              <w:autoSpaceDN w:val="0"/>
-              <w:adjustRightInd w:val="0"/>
-              <w:rPr>
-                <w:rFonts w:cstheme="minorHAnsi"/>
-                <w:noProof/>
-              </w:rPr>
-            </w:pPr>
-            <w:r>
-              <w:rPr>
-                <w:rFonts w:cstheme="minorHAnsi"/>
-                <w:noProof/>
-              </w:rPr>
-              <w:t>false:not adjust ID in SPS/PPS; true: adjust ID in SPS/PPS</w:t>
-            </w:r>
-          </w:p>
-        </w:tc>
-      </w:tr>
-      <w:tr>
-        <w:tc>
-          <w:tcPr>
-            <w:tcW w:w="4968" w:type="dxa"/>
-          </w:tcPr>
-          <w:p>
-            <w:pPr>
-              <w:autoSpaceDE w:val="0"/>
-              <w:autoSpaceDN w:val="0"/>
-              <w:adjustRightInd w:val="0"/>
-              <w:rPr>
-                <w:rFonts w:cstheme="minorHAnsi"/>
-                <w:noProof/>
-              </w:rPr>
-            </w:pPr>
-            <w:r>
-              <w:rPr>
-                <w:rFonts w:cstheme="minorHAnsi"/>
-                <w:noProof/>
-              </w:rPr>
-              <w:t>ENCODER_OPTION_CURRENT_PATH</w:t>
-            </w:r>
-          </w:p>
-        </w:tc>
-        <w:tc>
-          <w:tcPr>
-            <w:tcW w:w="1447" w:type="dxa"/>
-          </w:tcPr>
-          <w:p>
-            <w:pPr>
-              <w:autoSpaceDE w:val="0"/>
-              <w:autoSpaceDN w:val="0"/>
-              <w:adjustRightInd w:val="0"/>
-              <w:rPr>
-                <w:rFonts w:cstheme="minorHAnsi"/>
-                <w:noProof/>
-              </w:rPr>
-            </w:pPr>
-            <w:r>
-              <w:rPr>
-                <w:rFonts w:cstheme="minorHAnsi"/>
-                <w:noProof/>
-              </w:rPr>
-              <w:t>string</w:t>
-            </w:r>
-          </w:p>
-        </w:tc>
-        <w:tc>
-          <w:tcPr>
-            <w:tcW w:w="2441" w:type="dxa"/>
-          </w:tcPr>
-          <w:p>
-            <w:pPr>
-              <w:autoSpaceDE w:val="0"/>
-              <w:autoSpaceDN w:val="0"/>
-              <w:adjustRightInd w:val="0"/>
-              <w:rPr>
-                <w:rFonts w:cstheme="minorHAnsi"/>
-                <w:noProof/>
-              </w:rPr>
-            </w:pPr>
-          </w:p>
-        </w:tc>
-      </w:tr>
-      <w:tr>
-        <w:tc>
-          <w:tcPr>
-            <w:tcW w:w="4968" w:type="dxa"/>
-          </w:tcPr>
-          <w:p>
-            <w:pPr>
-              <w:autoSpaceDE w:val="0"/>
-              <w:autoSpaceDN w:val="0"/>
-              <w:adjustRightInd w:val="0"/>
-              <w:rPr>
-                <w:rFonts w:cstheme="minorHAnsi"/>
-                <w:noProof/>
-              </w:rPr>
-            </w:pPr>
-            <w:r>
-              <w:rPr>
-                <w:rFonts w:cstheme="minorHAnsi"/>
-                <w:noProof/>
-              </w:rPr>
-              <w:t>ENCODER_OPTION_</w:t>
-            </w:r>
-            <w:r>
-              <w:rPr>
-                <w:rFonts w:cstheme="minorHAnsi"/>
-                <w:noProof/>
-              </w:rPr>
-              <w:t>DUMP_FILE</w:t>
-            </w:r>
-          </w:p>
-        </w:tc>
-        <w:tc>
-          <w:tcPr>
-            <w:tcW w:w="1447" w:type="dxa"/>
-          </w:tcPr>
-          <w:p>
-            <w:pPr>
-              <w:autoSpaceDE w:val="0"/>
-              <w:autoSpaceDN w:val="0"/>
-              <w:adjustRightInd w:val="0"/>
-              <w:rPr>
-                <w:rFonts w:cstheme="minorHAnsi"/>
-                <w:noProof/>
-              </w:rPr>
-            </w:pPr>
-            <w:r>
-              <w:rPr>
-                <w:rFonts w:cstheme="minorHAnsi"/>
-                <w:noProof/>
-              </w:rPr>
-              <w:t>Structure of SDumpLayer</w:t>
-            </w:r>
-          </w:p>
-        </w:tc>
-        <w:tc>
-          <w:tcPr>
-            <w:tcW w:w="2441" w:type="dxa"/>
-          </w:tcPr>
-          <w:p>
-            <w:pPr>
-              <w:autoSpaceDE w:val="0"/>
-              <w:autoSpaceDN w:val="0"/>
-              <w:adjustRightInd w:val="0"/>
-              <w:rPr>
-                <w:rFonts w:cstheme="minorHAnsi"/>
-                <w:noProof/>
-              </w:rPr>
-            </w:pPr>
-            <w:bookmarkStart w:id="32" w:name="OLE_LINK17"/>
-            <w:bookmarkStart w:id="33" w:name="OLE_LINK19"/>
-            <w:r>
-              <w:rPr>
-                <w:rFonts w:cstheme="minorHAnsi"/>
-                <w:noProof/>
-              </w:rPr>
-              <w:t>Dump layer reconstruct frame</w:t>
-            </w:r>
-            <w:bookmarkEnd w:id="32"/>
-            <w:bookmarkEnd w:id="33"/>
-            <w:r>
-              <w:rPr>
-                <w:rFonts w:cstheme="minorHAnsi"/>
-                <w:noProof/>
-              </w:rPr>
-              <w:t xml:space="preserve"> to a specified file</w:t>
-            </w:r>
-          </w:p>
-        </w:tc>
-      </w:tr>
-      <w:tr>
-        <w:tc>
-          <w:tcPr>
-            <w:tcW w:w="4968" w:type="dxa"/>
-          </w:tcPr>
-          <w:p>
-            <w:pPr>
-              <w:autoSpaceDE w:val="0"/>
-              <w:autoSpaceDN w:val="0"/>
-              <w:adjustRightInd w:val="0"/>
-              <w:rPr>
-                <w:rFonts w:cstheme="minorHAnsi"/>
-                <w:noProof/>
-              </w:rPr>
-            </w:pPr>
-            <w:r>
-              <w:rPr>
-                <w:rFonts w:cstheme="minorHAnsi"/>
-                <w:noProof/>
-              </w:rPr>
-              <w:t>ENCODER_OPTION_</w:t>
-            </w:r>
-            <w:r>
-              <w:rPr>
-                <w:rFonts w:cstheme="minorHAnsi"/>
-                <w:noProof/>
-              </w:rPr>
-              <w:t>TRACE_LEVEL</w:t>
-            </w:r>
-          </w:p>
-        </w:tc>
-        <w:tc>
-          <w:tcPr>
-            <w:tcW w:w="1447" w:type="dxa"/>
-          </w:tcPr>
-          <w:p>
-            <w:pPr>
-              <w:autoSpaceDE w:val="0"/>
-              <w:autoSpaceDN w:val="0"/>
-              <w:adjustRightInd w:val="0"/>
-              <w:rPr>
-                <w:rFonts w:cstheme="minorHAnsi"/>
-                <w:noProof/>
-              </w:rPr>
-            </w:pPr>
-            <w:r>
-              <w:rPr>
-                <w:rFonts w:cstheme="minorHAnsi"/>
-                <w:noProof/>
-              </w:rPr>
-              <w:t>int</w:t>
-            </w:r>
-          </w:p>
-        </w:tc>
-        <w:tc>
-          <w:tcPr>
-            <w:tcW w:w="2441" w:type="dxa"/>
-          </w:tcPr>
-          <w:p>
-            <w:pPr>
-              <w:autoSpaceDE w:val="0"/>
-              <w:autoSpaceDN w:val="0"/>
-              <w:adjustRightInd w:val="0"/>
-              <w:rPr>
-                <w:rFonts w:cstheme="minorHAnsi"/>
-                <w:noProof/>
-              </w:rPr>
-            </w:pPr>
-            <w:r>
-              <w:rPr>
-                <w:rFonts w:cstheme="minorHAnsi"/>
-                <w:noProof/>
-              </w:rPr>
-              <w:t>Output some info accoding to the trace level</w:t>
-            </w:r>
-          </w:p>
-        </w:tc>
-      </w:tr>
-      <w:tr>
-        <w:tc>
-          <w:tcPr>
-            <w:tcW w:w="4968" w:type="dxa"/>
-          </w:tcPr>
-          <w:p>
-            <w:pPr>
-              <w:autoSpaceDE w:val="0"/>
-              <w:autoSpaceDN w:val="0"/>
-              <w:adjustRightInd w:val="0"/>
-              <w:rPr>
-                <w:rFonts w:cstheme="minorHAnsi"/>
-                <w:noProof/>
-              </w:rPr>
-            </w:pPr>
-            <w:r>
-              <w:rPr>
-                <w:rFonts w:cstheme="minorHAnsi"/>
-                <w:noProof/>
-              </w:rPr>
-              <w:t>ENCODER_OPTION_TRACE_CALLBACK</w:t>
-            </w:r>
-          </w:p>
-        </w:tc>
-        <w:tc>
-          <w:tcPr>
-            <w:tcW w:w="1447" w:type="dxa"/>
-          </w:tcPr>
-          <w:p>
-            <w:pPr>
-              <w:autoSpaceDE w:val="0"/>
-              <w:autoSpaceDN w:val="0"/>
-              <w:adjustRightInd w:val="0"/>
-              <w:rPr>
-                <w:rFonts w:cstheme="minorHAnsi"/>
-                <w:noProof/>
-              </w:rPr>
-            </w:pPr>
-            <w:r>
-              <w:rPr>
-                <w:rFonts w:cstheme="minorHAnsi"/>
-                <w:noProof/>
-              </w:rPr>
-              <w:t>WelsTraceCallback</w:t>
-            </w:r>
-          </w:p>
-        </w:tc>
-        <w:tc>
-          <w:tcPr>
-            <w:tcW w:w="2441" w:type="dxa"/>
-          </w:tcPr>
-          <w:p>
-            <w:pPr>
-              <w:autoSpaceDE w:val="0"/>
-              <w:autoSpaceDN w:val="0"/>
-              <w:adjustRightInd w:val="0"/>
-              <w:rPr>
-                <w:rFonts w:cstheme="minorHAnsi"/>
-                <w:noProof/>
-              </w:rPr>
-            </w:pPr>
-            <w:r>
-              <w:rPr>
-                <w:rFonts w:cstheme="minorHAnsi"/>
-                <w:noProof/>
-              </w:rPr>
-              <w:t xml:space="preserve">The trace ouput callback </w:t>
-            </w:r>
-          </w:p>
-        </w:tc>
-      </w:tr>
-      <w:tr>
-        <w:tc>
-          <w:tcPr>
-            <w:tcW w:w="4968" w:type="dxa"/>
-          </w:tcPr>
-          <w:p>
-            <w:pPr>
-              <w:autoSpaceDE w:val="0"/>
-              <w:autoSpaceDN w:val="0"/>
-              <w:adjustRightInd w:val="0"/>
-              <w:rPr>
-                <w:rFonts w:cstheme="minorHAnsi"/>
-                <w:noProof/>
-              </w:rPr>
-            </w:pPr>
-            <w:r>
-              <w:rPr>
-                <w:rFonts w:cstheme="minorHAnsi"/>
-                <w:noProof/>
-              </w:rPr>
-              <w:t>ENCODER_OPTION_TRACE_CALLBACK_CONTEXT</w:t>
-            </w:r>
-          </w:p>
-        </w:tc>
-        <w:tc>
-          <w:tcPr>
-            <w:tcW w:w="1447" w:type="dxa"/>
-          </w:tcPr>
-          <w:p>
-            <w:pPr>
-              <w:autoSpaceDE w:val="0"/>
-              <w:autoSpaceDN w:val="0"/>
-              <w:adjustRightInd w:val="0"/>
-              <w:rPr>
-                <w:rFonts w:cstheme="minorHAnsi"/>
-                <w:noProof/>
-              </w:rPr>
-            </w:pPr>
-            <w:r>
-              <w:rPr>
-                <w:rFonts w:cstheme="minorHAnsi"/>
-                <w:noProof/>
-              </w:rPr>
-              <w:t>Void *</w:t>
-            </w:r>
-          </w:p>
-        </w:tc>
-        <w:tc>
-          <w:tcPr>
-            <w:tcW w:w="2441" w:type="dxa"/>
-          </w:tcPr>
-          <w:p>
-            <w:pPr>
-              <w:autoSpaceDE w:val="0"/>
-              <w:autoSpaceDN w:val="0"/>
-              <w:adjustRightInd w:val="0"/>
-              <w:rPr>
-                <w:rFonts w:cstheme="minorHAnsi"/>
-                <w:noProof/>
-              </w:rPr>
-            </w:pPr>
-            <w:r>
-              <w:rPr>
-                <w:rFonts w:cstheme="minorHAnsi"/>
-                <w:noProof/>
-              </w:rPr>
-              <w:t>Context info of trace callback</w:t>
-            </w:r>
-          </w:p>
-        </w:tc>
-      </w:tr>
-      <w:tr>
-        <w:tc>
-          <w:tcPr>
-            <w:tcW w:w="4968" w:type="dxa"/>
-          </w:tcPr>
-          <w:p>
-            <w:pPr>
-              <w:autoSpaceDE w:val="0"/>
-              <w:autoSpaceDN w:val="0"/>
-              <w:adjustRightInd w:val="0"/>
-              <w:rPr>
-                <w:rFonts w:cstheme="minorHAnsi"/>
-                <w:noProof/>
-              </w:rPr>
-            </w:pPr>
-            <w:r>
-              <w:rPr>
                 <w:rFonts w:cs="Menlo Regular"/>
                 <w:color w:val="000000"/>
               </w:rPr>
-              <w:t>ENCODER_OPTION_GET_STATISTICS</w:t>
-            </w:r>
-          </w:p>
-        </w:tc>
-        <w:tc>
-          <w:tcPr>
-            <w:tcW w:w="1447" w:type="dxa"/>
-          </w:tcPr>
-          <w:p>
-            <w:pPr>
-              <w:autoSpaceDE w:val="0"/>
-              <w:autoSpaceDN w:val="0"/>
-              <w:adjustRightInd w:val="0"/>
-              <w:rPr>
-                <w:rFonts w:cstheme="minorHAnsi"/>
-                <w:noProof/>
-              </w:rPr>
-            </w:pPr>
-            <w:r>
-              <w:rPr>
-                <w:rFonts w:cs="Menlo Regular"/>
-                <w:color w:val="000000"/>
-              </w:rPr>
-              <w:t xml:space="preserve">Structure of </w:t>
-            </w:r>
-            <w:proofErr w:type="spellStart"/>
-            <w:r>
-              <w:rPr>
-                <w:rFonts w:cs="Menlo Regular"/>
-                <w:color w:val="000000"/>
-              </w:rPr>
-              <w:t>SEncoderStatistics</w:t>
-            </w:r>
-            <w:proofErr w:type="spellEnd"/>
-          </w:p>
-        </w:tc>
-        <w:tc>
-          <w:tcPr>
-            <w:tcW w:w="2441" w:type="dxa"/>
-          </w:tcPr>
-          <w:p>
-            <w:pPr>
-              <w:autoSpaceDE w:val="0"/>
-              <w:autoSpaceDN w:val="0"/>
-              <w:adjustRightInd w:val="0"/>
-              <w:rPr>
-                <w:rFonts w:cstheme="minorHAnsi"/>
-                <w:noProof/>
-              </w:rPr>
-            </w:pPr>
-            <w:r>
-              <w:rPr>
-                <w:rFonts w:cstheme="minorHAnsi"/>
-                <w:noProof/>
-              </w:rPr>
-              <w:t>Read only, to get the statistics of encoder</w:t>
-            </w:r>
-            <w:r>
-              <w:rPr>
-                <w:rFonts w:cstheme="minorHAnsi"/>
-                <w:noProof/>
-              </w:rPr>
-              <w:t xml:space="preserve"> (partly available)</w:t>
-            </w:r>
-          </w:p>
-        </w:tc>
-      </w:tr>
-      <w:tr>
-        <w:tc>
-          <w:tcPr>
-            <w:tcW w:w="4968" w:type="dxa"/>
-          </w:tcPr>
-          <w:p>
-            <w:pPr>
-              <w:autoSpaceDE w:val="0"/>
-              <w:autoSpaceDN w:val="0"/>
-              <w:adjustRightInd w:val="0"/>
-              <w:rPr>
-                <w:rFonts w:cstheme="minorHAnsi"/>
-                <w:noProof/>
-              </w:rPr>
-            </w:pPr>
-            <w:r>
-              <w:rPr>
-                <w:rFonts w:cs="Menlo Regular"/>
-                <w:color w:val="000000"/>
-              </w:rPr>
-              <w:t>ENCODER_OPTION_STATISTICS_LOG_INTERVAL</w:t>
-            </w:r>
-          </w:p>
-        </w:tc>
-        <w:tc>
-          <w:tcPr>
-            <w:tcW w:w="1447" w:type="dxa"/>
-          </w:tcPr>
-          <w:p>
-            <w:pPr>
-              <w:autoSpaceDE w:val="0"/>
-              <w:autoSpaceDN w:val="0"/>
-              <w:adjustRightInd w:val="0"/>
-              <w:rPr>
-                <w:rFonts w:cstheme="minorHAnsi"/>
-                <w:noProof/>
-              </w:rPr>
-            </w:pPr>
-            <w:r>
-              <w:rPr>
-                <w:rFonts w:cstheme="minorHAnsi"/>
-                <w:noProof/>
-              </w:rPr>
-              <w:t>int</w:t>
-            </w:r>
-          </w:p>
-        </w:tc>
-        <w:tc>
-          <w:tcPr>
-            <w:tcW w:w="2441" w:type="dxa"/>
-          </w:tcPr>
-          <w:p>
-            <w:pPr>
-              <w:autoSpaceDE w:val="0"/>
-              <w:autoSpaceDN w:val="0"/>
-              <w:adjustRightInd w:val="0"/>
-              <w:rPr>
-                <w:rFonts w:cstheme="minorHAnsi"/>
-                <w:noProof/>
-              </w:rPr>
-            </w:pPr>
-            <w:r>
-              <w:rPr>
-                <w:rFonts w:cstheme="minorHAnsi"/>
-                <w:noProof/>
-              </w:rPr>
-              <w:t>The interval of printing out statistics logs with info log, in the unit of milliseconds</w:t>
-            </w:r>
-          </w:p>
-        </w:tc>
-      </w:tr>
-      <w:tr>
-        <w:tc>
-          <w:tcPr>
-            <w:tcW w:w="4968" w:type="dxa"/>
-          </w:tcPr>
-          <w:p>
-            <w:pPr>
-              <w:autoSpaceDE w:val="0"/>
-              <w:autoSpaceDN w:val="0"/>
-              <w:adjustRightInd w:val="0"/>
-              <w:rPr>
-                <w:rFonts w:cstheme="minorHAnsi"/>
-                <w:noProof/>
-              </w:rPr>
-            </w:pPr>
-            <w:r>
-              <w:rPr>
-                <w:rFonts w:cs="Menlo Regular"/>
-                <w:color w:val="000000"/>
-              </w:rPr>
               <w:t>ENCODER_OPTION_IS_LOSSLESS_LINK</w:t>
             </w:r>
           </w:p>
@@ -8543,8 +8593,8 @@
           <w:color w:val="E36C0A" w:themeColor="accent6" w:themeShade="BF"/>
         </w:rPr>
       </w:pPr>
-      <w:bookmarkStart w:id="34" w:name="_Toc388647440"/>
-      <w:bookmarkStart w:id="35" w:name="_Toc394403781"/>
+      <w:bookmarkStart w:id="32" w:name="_Toc388647440"/>
+      <w:bookmarkStart w:id="33" w:name="_Toc394403781"/>
       <w:r>
         <w:rPr>
           <w:rFonts w:cstheme="minorHAnsi"/>
@@ -8562,8 +8612,8 @@
         </w:rPr>
         <w:t>Parameter List:</w:t>
       </w:r>
-      <w:bookmarkEnd w:id="34"/>
-      <w:bookmarkEnd w:id="35"/>
+      <w:bookmarkEnd w:id="32"/>
+      <w:bookmarkEnd w:id="33"/>
     </w:p>
     <w:p>
       <w:pPr>
@@ -8692,7 +8742,7 @@
                 <w:noProof/>
               </w:rPr>
             </w:pPr>
-            <w:bookmarkStart w:id="36" w:name="OLE_LINK18"/>
+            <w:bookmarkStart w:id="34" w:name="OLE_LINK18"/>
             <w:r>
               <w:rPr>
                 <w:rFonts w:cstheme="minorHAnsi"/>
@@ -9161,7 +9211,7 @@
           </w:p>
         </w:tc>
       </w:tr>
-      <w:bookmarkEnd w:id="36"/>
+      <w:bookmarkEnd w:id="34"/>
     </w:tbl>
     <w:p>
       <w:pPr>
@@ -9198,10 +9248,10 @@
           <w:noProof/>
         </w:rPr>
       </w:pPr>
-      <w:bookmarkStart w:id="37" w:name="OLE_LINK5"/>
-      <w:bookmarkStart w:id="38" w:name="OLE_LINK6"/>
-      <w:bookmarkStart w:id="39" w:name="OLE_LINK11"/>
-      <w:bookmarkStart w:id="40" w:name="OLE_LINK12"/>
+      <w:bookmarkStart w:id="35" w:name="OLE_LINK5"/>
+      <w:bookmarkStart w:id="36" w:name="OLE_LINK6"/>
+      <w:bookmarkStart w:id="37" w:name="OLE_LINK11"/>
+      <w:bookmarkStart w:id="38" w:name="OLE_LINK12"/>
       <w:r>
         <w:rPr>
           <w:rFonts w:cstheme="minorHAnsi"/>
@@ -10217,8 +10267,8 @@
           </w:p>
         </w:tc>
       </w:tr>
-      <w:bookmarkEnd w:id="37"/>
-      <w:bookmarkEnd w:id="38"/>
+      <w:bookmarkEnd w:id="35"/>
+      <w:bookmarkEnd w:id="36"/>
       <w:tr>
         <w:tc>
           <w:tcPr>
@@ -10462,8 +10512,8 @@
           </w:p>
         </w:tc>
       </w:tr>
-      <w:bookmarkEnd w:id="39"/>
-      <w:bookmarkEnd w:id="40"/>
+      <w:bookmarkEnd w:id="37"/>
+      <w:bookmarkEnd w:id="38"/>
       <w:tr>
         <w:tc>
           <w:tcPr>
@@ -12326,8 +12376,6 @@
                 <w:lang w:eastAsia="en-US"/>
               </w:rPr>
             </w:pPr>
-            <w:proofErr w:type="spellStart"/>
-            <w:proofErr w:type="gramStart"/>
             <w:r>
               <w:rPr>
                 <w:rFonts w:cstheme="minorHAnsi"/>
@@ -12335,8 +12383,6 @@
               </w:rPr>
               <w:t>bIsLosslessLink</w:t>
             </w:r>
-            <w:proofErr w:type="spellEnd"/>
-            <w:proofErr w:type="gramEnd"/>
           </w:p>
         </w:tc>
         <w:tc>
@@ -13539,8 +13585,8 @@
           <w:color w:val="E36C0A" w:themeColor="accent6" w:themeShade="BF"/>
         </w:rPr>
       </w:pPr>
-      <w:bookmarkStart w:id="41" w:name="_Toc388647441"/>
-      <w:bookmarkStart w:id="42" w:name="_Toc394403782"/>
+      <w:bookmarkStart w:id="39" w:name="_Toc388647441"/>
+      <w:bookmarkStart w:id="40" w:name="_Toc394403782"/>
       <w:r>
         <w:rPr>
           <w:rFonts w:cstheme="minorHAnsi"/>
@@ -13584,8 +13630,8 @@
         </w:rPr>
         <w:t>CM_RETURN</w:t>
       </w:r>
-      <w:bookmarkEnd w:id="41"/>
-      <w:bookmarkEnd w:id="42"/>
+      <w:bookmarkEnd w:id="39"/>
+      <w:bookmarkEnd w:id="40"/>
       <w:r>
         <w:rPr>
           <w:rFonts w:cstheme="minorHAnsi"/>
@@ -14210,8 +14256,8 @@
           <w:color w:val="E36C0A" w:themeColor="accent6" w:themeShade="BF"/>
         </w:rPr>
       </w:pPr>
-      <w:bookmarkStart w:id="43" w:name="_Toc388647442"/>
-      <w:bookmarkStart w:id="44" w:name="_Toc394403783"/>
+      <w:bookmarkStart w:id="41" w:name="_Toc388647442"/>
+      <w:bookmarkStart w:id="42" w:name="_Toc394403783"/>
       <w:r>
         <w:rPr>
           <w:rFonts w:cstheme="minorHAnsi"/>
@@ -14254,8 +14300,8 @@
         </w:rPr>
         <w:t>:</w:t>
       </w:r>
-      <w:bookmarkEnd w:id="43"/>
-      <w:bookmarkEnd w:id="44"/>
+      <w:bookmarkEnd w:id="41"/>
+      <w:bookmarkEnd w:id="42"/>
     </w:p>
     <w:p>
       <w:pPr>
@@ -14821,7 +14867,7 @@
           <w:color w:val="E36C0A" w:themeColor="accent6" w:themeShade="BF"/>
         </w:rPr>
       </w:pPr>
-      <w:bookmarkStart w:id="45" w:name="_Toc394403784"/>
+      <w:bookmarkStart w:id="43" w:name="_Toc394403784"/>
       <w:r>
         <w:rPr>
           <w:rFonts w:cstheme="minorHAnsi"/>
@@ -14830,7 +14876,7 @@
         </w:rPr>
         <w:t>Encoder Usage Example:</w:t>
       </w:r>
-      <w:bookmarkEnd w:id="45"/>
+      <w:bookmarkEnd w:id="43"/>
     </w:p>
     <w:p>
       <w:pPr>
@@ -14840,13 +14886,13 @@
           <w:color w:val="E36C0A" w:themeColor="accent6" w:themeShade="BF"/>
         </w:rPr>
       </w:pPr>
-      <w:bookmarkStart w:id="46" w:name="_Toc394403785"/>
-      <w:bookmarkStart w:id="47" w:name="OLE_LINK35"/>
-      <w:bookmarkStart w:id="48" w:name="OLE_LINK36"/>
-      <w:bookmarkStart w:id="49" w:name="OLE_LINK37"/>
-      <w:bookmarkStart w:id="50" w:name="OLE_LINK38"/>
-      <w:bookmarkStart w:id="51" w:name="OLE_LINK39"/>
-      <w:bookmarkStart w:id="52" w:name="OLE_LINK40"/>
+      <w:bookmarkStart w:id="44" w:name="_Toc394403785"/>
+      <w:bookmarkStart w:id="45" w:name="OLE_LINK35"/>
+      <w:bookmarkStart w:id="46" w:name="OLE_LINK36"/>
+      <w:bookmarkStart w:id="47" w:name="OLE_LINK37"/>
+      <w:bookmarkStart w:id="48" w:name="OLE_LINK38"/>
+      <w:bookmarkStart w:id="49" w:name="OLE_LINK39"/>
+      <w:bookmarkStart w:id="50" w:name="OLE_LINK40"/>
       <w:r>
         <w:rPr>
           <w:noProof/>
@@ -14854,7 +14900,7 @@
         </w:rPr>
         <w:t>Example 1—use base parameter</w:t>
       </w:r>
-      <w:bookmarkEnd w:id="46"/>
+      <w:bookmarkEnd w:id="44"/>
       <w:r>
         <w:rPr>
           <w:noProof/>
@@ -14863,12 +14909,12 @@
         <w:t xml:space="preserve"> </w:t>
       </w:r>
     </w:p>
+    <w:bookmarkEnd w:id="45"/>
+    <w:bookmarkEnd w:id="46"/>
     <w:bookmarkEnd w:id="47"/>
     <w:bookmarkEnd w:id="48"/>
     <w:bookmarkEnd w:id="49"/>
     <w:bookmarkEnd w:id="50"/>
-    <w:bookmarkEnd w:id="51"/>
-    <w:bookmarkEnd w:id="52"/>
     <w:p>
       <w:pPr>
         <w:autoSpaceDE w:val="0"/>
@@ -15793,8 +15839,8 @@
         </w:rPr>
         <w:t xml:space="preserve">rv = </w:t>
       </w:r>
-      <w:bookmarkStart w:id="53" w:name="OLE_LINK33"/>
-      <w:bookmarkStart w:id="54" w:name="OLE_LINK34"/>
+      <w:bookmarkStart w:id="51" w:name="OLE_LINK33"/>
+      <w:bookmarkStart w:id="52" w:name="OLE_LINK34"/>
       <w:r>
         <w:rPr>
           <w:rFonts w:cstheme="minorHAnsi"/>
@@ -15802,317 +15848,317 @@
         </w:rPr>
         <w:t>encoder_-&gt;</w:t>
       </w:r>
+      <w:bookmarkEnd w:id="51"/>
+      <w:bookmarkEnd w:id="52"/>
+      <w:r>
+        <w:rPr>
+          <w:rFonts w:cstheme="minorHAnsi"/>
+          <w:noProof/>
+        </w:rPr>
+        <w:t>EncodeFrame (&amp;pic, &amp;info);</w:t>
+      </w:r>
+    </w:p>
+    <w:p>
+      <w:pPr>
+        <w:autoSpaceDE w:val="0"/>
+        <w:autoSpaceDN w:val="0"/>
+        <w:adjustRightInd w:val="0"/>
+        <w:spacing w:after="0" w:line="240" w:lineRule="auto"/>
+        <w:ind w:firstLine="195"/>
+        <w:rPr>
+          <w:rFonts w:cstheme="minorHAnsi"/>
+          <w:noProof/>
+        </w:rPr>
+      </w:pPr>
+      <w:r>
+        <w:rPr>
+          <w:rFonts w:cstheme="minorHAnsi"/>
+          <w:noProof/>
+        </w:rPr>
+        <w:t>ASSERT_TRUE (rv == cmResultSuccess);</w:t>
+      </w:r>
+    </w:p>
+    <w:p>
+      <w:pPr>
+        <w:autoSpaceDE w:val="0"/>
+        <w:autoSpaceDN w:val="0"/>
+        <w:adjustRightInd w:val="0"/>
+        <w:spacing w:after="0" w:line="240" w:lineRule="auto"/>
+        <w:ind w:firstLine="195"/>
+        <w:rPr>
+          <w:rFonts w:cstheme="minorHAnsi"/>
+          <w:noProof/>
+        </w:rPr>
+      </w:pPr>
+      <w:r>
+        <w:rPr>
+          <w:rFonts w:cstheme="minorHAnsi"/>
+          <w:noProof/>
+        </w:rPr>
+        <w:t>if (info.eFrameType != videoFrameTypeSkip &amp;&amp; cbk != NULL) {</w:t>
+      </w:r>
+    </w:p>
+    <w:p>
+      <w:pPr>
+        <w:autoSpaceDE w:val="0"/>
+        <w:autoSpaceDN w:val="0"/>
+        <w:adjustRightInd w:val="0"/>
+        <w:spacing w:after="0" w:line="240" w:lineRule="auto"/>
+        <w:rPr>
+          <w:rFonts w:cstheme="minorHAnsi"/>
+          <w:noProof/>
+          <w:color w:val="008000"/>
+        </w:rPr>
+      </w:pPr>
+      <w:r>
+        <w:rPr>
+          <w:rFonts w:cstheme="minorHAnsi"/>
+          <w:noProof/>
+        </w:rPr>
+        <w:t xml:space="preserve">      </w:t>
+      </w:r>
+      <w:r>
+        <w:rPr>
+          <w:rFonts w:cstheme="minorHAnsi"/>
+          <w:noProof/>
+          <w:color w:val="008000"/>
+        </w:rPr>
+        <w:t xml:space="preserve">//output bitstream </w:t>
+      </w:r>
+    </w:p>
+    <w:p>
+      <w:pPr>
+        <w:autoSpaceDE w:val="0"/>
+        <w:autoSpaceDN w:val="0"/>
+        <w:adjustRightInd w:val="0"/>
+        <w:spacing w:after="0" w:line="240" w:lineRule="auto"/>
+        <w:ind w:firstLine="195"/>
+        <w:rPr>
+          <w:rFonts w:cstheme="minorHAnsi"/>
+          <w:noProof/>
+        </w:rPr>
+      </w:pPr>
+      <w:r>
+        <w:rPr>
+          <w:rFonts w:cstheme="minorHAnsi"/>
+          <w:noProof/>
+        </w:rPr>
+        <w:t>}</w:t>
+      </w:r>
+    </w:p>
+    <w:p>
+      <w:pPr>
+        <w:autoSpaceDE w:val="0"/>
+        <w:autoSpaceDN w:val="0"/>
+        <w:adjustRightInd w:val="0"/>
+        <w:spacing w:after="0" w:line="240" w:lineRule="auto"/>
+        <w:rPr>
+          <w:rFonts w:cstheme="minorHAnsi"/>
+          <w:noProof/>
+        </w:rPr>
+      </w:pPr>
+      <w:r>
+        <w:rPr>
+          <w:rFonts w:cstheme="minorHAnsi"/>
+          <w:noProof/>
+        </w:rPr>
+        <w:t xml:space="preserve">  }</w:t>
+      </w:r>
+    </w:p>
+    <w:p>
+      <w:pPr>
+        <w:autoSpaceDE w:val="0"/>
+        <w:autoSpaceDN w:val="0"/>
+        <w:adjustRightInd w:val="0"/>
+        <w:spacing w:after="0" w:line="240" w:lineRule="auto"/>
+        <w:rPr>
+          <w:rFonts w:cstheme="minorHAnsi"/>
+          <w:b/>
+          <w:noProof/>
+        </w:rPr>
+      </w:pPr>
+      <w:r>
+        <w:rPr>
+          <w:rFonts w:cstheme="minorHAnsi"/>
+          <w:b/>
+          <w:noProof/>
+        </w:rPr>
+        <w:t>Step5: teardown encoder</w:t>
+      </w:r>
+    </w:p>
+    <w:p>
+      <w:pPr>
+        <w:autoSpaceDE w:val="0"/>
+        <w:autoSpaceDN w:val="0"/>
+        <w:adjustRightInd w:val="0"/>
+        <w:spacing w:after="0" w:line="240" w:lineRule="auto"/>
+        <w:rPr>
+          <w:rFonts w:cstheme="minorHAnsi"/>
+          <w:noProof/>
+        </w:rPr>
+      </w:pPr>
+      <w:r>
+        <w:rPr>
+          <w:rFonts w:cstheme="minorHAnsi"/>
+          <w:noProof/>
+        </w:rPr>
+        <w:t xml:space="preserve">   </w:t>
+      </w:r>
+      <w:r>
+        <w:rPr>
+          <w:rFonts w:cstheme="minorHAnsi"/>
+          <w:noProof/>
+        </w:rPr>
+        <w:t>if (encoder_) {</w:t>
+      </w:r>
+    </w:p>
+    <w:p>
+      <w:pPr>
+        <w:autoSpaceDE w:val="0"/>
+        <w:autoSpaceDN w:val="0"/>
+        <w:adjustRightInd w:val="0"/>
+        <w:spacing w:after="0" w:line="240" w:lineRule="auto"/>
+        <w:rPr>
+          <w:rFonts w:cstheme="minorHAnsi"/>
+          <w:noProof/>
+        </w:rPr>
+      </w:pPr>
+      <w:r>
+        <w:rPr>
+          <w:rFonts w:cstheme="minorHAnsi"/>
+          <w:noProof/>
+        </w:rPr>
+        <w:t xml:space="preserve">    </w:t>
+      </w:r>
+      <w:r>
+        <w:rPr>
+          <w:rFonts w:cstheme="minorHAnsi"/>
+          <w:noProof/>
+        </w:rPr>
+        <w:t xml:space="preserve"> </w:t>
+      </w:r>
+      <w:r>
+        <w:rPr>
+          <w:rFonts w:cstheme="minorHAnsi"/>
+          <w:noProof/>
+        </w:rPr>
+        <w:t>encoder_-&gt;Uninitialize();</w:t>
+      </w:r>
+    </w:p>
+    <w:p>
+      <w:pPr>
+        <w:autoSpaceDE w:val="0"/>
+        <w:autoSpaceDN w:val="0"/>
+        <w:adjustRightInd w:val="0"/>
+        <w:spacing w:after="0" w:line="240" w:lineRule="auto"/>
+        <w:rPr>
+          <w:rFonts w:cstheme="minorHAnsi"/>
+          <w:noProof/>
+        </w:rPr>
+      </w:pPr>
+      <w:r>
+        <w:rPr>
+          <w:rFonts w:cstheme="minorHAnsi"/>
+          <w:noProof/>
+        </w:rPr>
+        <w:t xml:space="preserve">    </w:t>
+      </w:r>
+      <w:r>
+        <w:rPr>
+          <w:rFonts w:cstheme="minorHAnsi"/>
+          <w:noProof/>
+        </w:rPr>
+        <w:t xml:space="preserve"> </w:t>
+      </w:r>
+      <w:r>
+        <w:rPr>
+          <w:rFonts w:cstheme="minorHAnsi"/>
+          <w:noProof/>
+        </w:rPr>
+        <w:t>WelsDestroySVCEncoder (encoder_);</w:t>
+      </w:r>
+    </w:p>
+    <w:p>
+      <w:pPr>
+        <w:autoSpaceDE w:val="0"/>
+        <w:autoSpaceDN w:val="0"/>
+        <w:adjustRightInd w:val="0"/>
+        <w:spacing w:after="0" w:line="240" w:lineRule="auto"/>
+        <w:rPr>
+          <w:rFonts w:cstheme="minorHAnsi"/>
+          <w:noProof/>
+        </w:rPr>
+      </w:pPr>
+      <w:r>
+        <w:rPr>
+          <w:rFonts w:cstheme="minorHAnsi"/>
+          <w:noProof/>
+        </w:rPr>
+        <w:t xml:space="preserve">  }</w:t>
+      </w:r>
+    </w:p>
+    <w:p>
+      <w:pPr>
+        <w:pStyle w:val="Heading2"/>
+        <w:rPr>
+          <w:noProof/>
+          <w:color w:val="E36C0A" w:themeColor="accent6" w:themeShade="BF"/>
+        </w:rPr>
+      </w:pPr>
+      <w:bookmarkStart w:id="53" w:name="_Toc394403786"/>
+      <w:r>
+        <w:rPr>
+          <w:noProof/>
+          <w:color w:val="E36C0A" w:themeColor="accent6" w:themeShade="BF"/>
+        </w:rPr>
+        <w:t>Example 2—use extension parameter</w:t>
+      </w:r>
       <w:bookmarkEnd w:id="53"/>
-      <w:bookmarkEnd w:id="54"/>
-      <w:r>
-        <w:rPr>
-          <w:rFonts w:cstheme="minorHAnsi"/>
-          <w:noProof/>
-        </w:rPr>
-        <w:t>EncodeFrame (&amp;pic, &amp;info);</w:t>
-      </w:r>
-    </w:p>
-    <w:p>
-      <w:pPr>
-        <w:autoSpaceDE w:val="0"/>
-        <w:autoSpaceDN w:val="0"/>
-        <w:adjustRightInd w:val="0"/>
-        <w:spacing w:after="0" w:line="240" w:lineRule="auto"/>
-        <w:ind w:firstLine="195"/>
-        <w:rPr>
-          <w:rFonts w:cstheme="minorHAnsi"/>
-          <w:noProof/>
-        </w:rPr>
-      </w:pPr>
-      <w:r>
-        <w:rPr>
-          <w:rFonts w:cstheme="minorHAnsi"/>
-          <w:noProof/>
-        </w:rPr>
-        <w:t>ASSERT_TRUE (rv == cmResultSuccess);</w:t>
-      </w:r>
-    </w:p>
-    <w:p>
-      <w:pPr>
-        <w:autoSpaceDE w:val="0"/>
-        <w:autoSpaceDN w:val="0"/>
-        <w:adjustRightInd w:val="0"/>
-        <w:spacing w:after="0" w:line="240" w:lineRule="auto"/>
-        <w:ind w:firstLine="195"/>
-        <w:rPr>
-          <w:rFonts w:cstheme="minorHAnsi"/>
-          <w:noProof/>
-        </w:rPr>
-      </w:pPr>
-      <w:r>
-        <w:rPr>
-          <w:rFonts w:cstheme="minorHAnsi"/>
-          <w:noProof/>
-        </w:rPr>
-        <w:t>if (info.eFrameType != videoFrameTypeSkip &amp;&amp; cbk != NULL) {</w:t>
-      </w:r>
-    </w:p>
-    <w:p>
-      <w:pPr>
-        <w:autoSpaceDE w:val="0"/>
-        <w:autoSpaceDN w:val="0"/>
-        <w:adjustRightInd w:val="0"/>
-        <w:spacing w:after="0" w:line="240" w:lineRule="auto"/>
-        <w:rPr>
-          <w:rFonts w:cstheme="minorHAnsi"/>
-          <w:noProof/>
-          <w:color w:val="008000"/>
-        </w:rPr>
-      </w:pPr>
-      <w:r>
-        <w:rPr>
-          <w:rFonts w:cstheme="minorHAnsi"/>
-          <w:noProof/>
-        </w:rPr>
-        <w:t xml:space="preserve">      </w:t>
-      </w:r>
-      <w:r>
-        <w:rPr>
-          <w:rFonts w:cstheme="minorHAnsi"/>
-          <w:noProof/>
-          <w:color w:val="008000"/>
-        </w:rPr>
-        <w:t xml:space="preserve">//output bitstream </w:t>
-      </w:r>
-    </w:p>
-    <w:p>
-      <w:pPr>
-        <w:autoSpaceDE w:val="0"/>
-        <w:autoSpaceDN w:val="0"/>
-        <w:adjustRightInd w:val="0"/>
-        <w:spacing w:after="0" w:line="240" w:lineRule="auto"/>
-        <w:ind w:firstLine="195"/>
-        <w:rPr>
-          <w:rFonts w:cstheme="minorHAnsi"/>
-          <w:noProof/>
-        </w:rPr>
-      </w:pPr>
-      <w:r>
-        <w:rPr>
-          <w:rFonts w:cstheme="minorHAnsi"/>
-          <w:noProof/>
-        </w:rPr>
-        <w:t>}</w:t>
-      </w:r>
-    </w:p>
-    <w:p>
-      <w:pPr>
-        <w:autoSpaceDE w:val="0"/>
-        <w:autoSpaceDN w:val="0"/>
-        <w:adjustRightInd w:val="0"/>
-        <w:spacing w:after="0" w:line="240" w:lineRule="auto"/>
-        <w:rPr>
-          <w:rFonts w:cstheme="minorHAnsi"/>
-          <w:noProof/>
-        </w:rPr>
-      </w:pPr>
-      <w:r>
-        <w:rPr>
-          <w:rFonts w:cstheme="minorHAnsi"/>
-          <w:noProof/>
-        </w:rPr>
-        <w:t xml:space="preserve">  }</w:t>
-      </w:r>
-    </w:p>
-    <w:p>
-      <w:pPr>
-        <w:autoSpaceDE w:val="0"/>
-        <w:autoSpaceDN w:val="0"/>
-        <w:adjustRightInd w:val="0"/>
-        <w:spacing w:after="0" w:line="240" w:lineRule="auto"/>
+      <w:r>
+        <w:rPr>
+          <w:noProof/>
+          <w:color w:val="E36C0A" w:themeColor="accent6" w:themeShade="BF"/>
+        </w:rPr>
+        <w:t xml:space="preserve"> </w:t>
+      </w:r>
+    </w:p>
+    <w:p>
+      <w:pPr>
         <w:rPr>
           <w:rFonts w:cstheme="minorHAnsi"/>
           <w:b/>
           <w:noProof/>
         </w:rPr>
       </w:pPr>
+      <w:bookmarkStart w:id="54" w:name="OLE_LINK41"/>
+      <w:bookmarkStart w:id="55" w:name="OLE_LINK42"/>
       <w:r>
         <w:rPr>
           <w:rFonts w:cstheme="minorHAnsi"/>
           <w:b/>
           <w:noProof/>
         </w:rPr>
-        <w:t>Step5: teardown encoder</w:t>
-      </w:r>
-    </w:p>
-    <w:p>
-      <w:pPr>
-        <w:autoSpaceDE w:val="0"/>
-        <w:autoSpaceDN w:val="0"/>
-        <w:adjustRightInd w:val="0"/>
-        <w:spacing w:after="0" w:line="240" w:lineRule="auto"/>
-        <w:rPr>
-          <w:rFonts w:cstheme="minorHAnsi"/>
-          <w:noProof/>
-        </w:rPr>
-      </w:pPr>
-      <w:r>
-        <w:rPr>
-          <w:rFonts w:cstheme="minorHAnsi"/>
-          <w:noProof/>
-        </w:rPr>
-        <w:t xml:space="preserve">   </w:t>
-      </w:r>
-      <w:r>
-        <w:rPr>
-          <w:rFonts w:cstheme="minorHAnsi"/>
-          <w:noProof/>
-        </w:rPr>
-        <w:t>if (encoder_) {</w:t>
-      </w:r>
-    </w:p>
-    <w:p>
-      <w:pPr>
-        <w:autoSpaceDE w:val="0"/>
-        <w:autoSpaceDN w:val="0"/>
-        <w:adjustRightInd w:val="0"/>
-        <w:spacing w:after="0" w:line="240" w:lineRule="auto"/>
-        <w:rPr>
-          <w:rFonts w:cstheme="minorHAnsi"/>
-          <w:noProof/>
-        </w:rPr>
-      </w:pPr>
-      <w:r>
-        <w:rPr>
-          <w:rFonts w:cstheme="minorHAnsi"/>
-          <w:noProof/>
-        </w:rPr>
-        <w:t xml:space="preserve">    </w:t>
-      </w:r>
-      <w:r>
-        <w:rPr>
-          <w:rFonts w:cstheme="minorHAnsi"/>
-          <w:noProof/>
-        </w:rPr>
-        <w:t xml:space="preserve"> </w:t>
-      </w:r>
-      <w:r>
-        <w:rPr>
-          <w:rFonts w:cstheme="minorHAnsi"/>
-          <w:noProof/>
-        </w:rPr>
-        <w:t>encoder_-&gt;Uninitialize();</w:t>
-      </w:r>
-    </w:p>
-    <w:p>
-      <w:pPr>
-        <w:autoSpaceDE w:val="0"/>
-        <w:autoSpaceDN w:val="0"/>
-        <w:adjustRightInd w:val="0"/>
-        <w:spacing w:after="0" w:line="240" w:lineRule="auto"/>
-        <w:rPr>
-          <w:rFonts w:cstheme="minorHAnsi"/>
-          <w:noProof/>
-        </w:rPr>
-      </w:pPr>
-      <w:r>
-        <w:rPr>
-          <w:rFonts w:cstheme="minorHAnsi"/>
-          <w:noProof/>
-        </w:rPr>
-        <w:t xml:space="preserve">    </w:t>
-      </w:r>
-      <w:r>
-        <w:rPr>
-          <w:rFonts w:cstheme="minorHAnsi"/>
-          <w:noProof/>
-        </w:rPr>
-        <w:t xml:space="preserve"> </w:t>
-      </w:r>
-      <w:r>
-        <w:rPr>
-          <w:rFonts w:cstheme="minorHAnsi"/>
-          <w:noProof/>
-        </w:rPr>
-        <w:t>WelsDestroySVCEncoder (encoder_);</w:t>
-      </w:r>
-    </w:p>
-    <w:p>
-      <w:pPr>
-        <w:autoSpaceDE w:val="0"/>
-        <w:autoSpaceDN w:val="0"/>
-        <w:adjustRightInd w:val="0"/>
-        <w:spacing w:after="0" w:line="240" w:lineRule="auto"/>
-        <w:rPr>
-          <w:rFonts w:cstheme="minorHAnsi"/>
-          <w:noProof/>
-        </w:rPr>
-      </w:pPr>
-      <w:r>
-        <w:rPr>
-          <w:rFonts w:cstheme="minorHAnsi"/>
-          <w:noProof/>
-        </w:rPr>
-        <w:t xml:space="preserve">  }</w:t>
-      </w:r>
-    </w:p>
-    <w:p>
-      <w:pPr>
-        <w:pStyle w:val="Heading2"/>
-        <w:rPr>
-          <w:noProof/>
-          <w:color w:val="E36C0A" w:themeColor="accent6" w:themeShade="BF"/>
-        </w:rPr>
-      </w:pPr>
-      <w:bookmarkStart w:id="55" w:name="_Toc394403786"/>
-      <w:r>
-        <w:rPr>
-          <w:noProof/>
-          <w:color w:val="E36C0A" w:themeColor="accent6" w:themeShade="BF"/>
-        </w:rPr>
-        <w:t>Example 2—use extension parameter</w:t>
-      </w:r>
-      <w:bookmarkEnd w:id="55"/>
-      <w:r>
-        <w:rPr>
-          <w:noProof/>
-          <w:color w:val="E36C0A" w:themeColor="accent6" w:themeShade="BF"/>
-        </w:rPr>
-        <w:t xml:space="preserve"> </w:t>
-      </w:r>
-    </w:p>
-    <w:p>
-      <w:pPr>
+        <w:t xml:space="preserve">The same </w:t>
+      </w:r>
+      <w:r>
         <w:rPr>
           <w:rFonts w:cstheme="minorHAnsi"/>
           <w:b/>
           <w:noProof/>
         </w:rPr>
-      </w:pPr>
-      <w:bookmarkStart w:id="56" w:name="OLE_LINK41"/>
-      <w:bookmarkStart w:id="57" w:name="OLE_LINK42"/>
+        <w:t>operation</w:t>
+      </w:r>
       <w:r>
         <w:rPr>
           <w:rFonts w:cstheme="minorHAnsi"/>
           <w:b/>
           <w:noProof/>
         </w:rPr>
-        <w:t xml:space="preserve">The same </w:t>
-      </w:r>
-      <w:r>
-        <w:rPr>
-          <w:rFonts w:cstheme="minorHAnsi"/>
-          <w:b/>
-          <w:noProof/>
-        </w:rPr>
-        <w:t>operation</w:t>
-      </w:r>
-      <w:r>
-        <w:rPr>
-          <w:rFonts w:cstheme="minorHAnsi"/>
-          <w:b/>
-          <w:noProof/>
-        </w:rPr>
         <w:t xml:space="preserve"> on Step#1,#3,#4,#5 with Example 1—use base parameter </w:t>
       </w:r>
     </w:p>
-    <w:bookmarkEnd w:id="56"/>
-    <w:bookmarkEnd w:id="57"/>
+    <w:bookmarkEnd w:id="54"/>
+    <w:bookmarkEnd w:id="55"/>
     <w:p>
       <w:pPr>
         <w:autoSpaceDE w:val="0"/>
@@ -16699,8 +16745,8 @@
           <w:color w:val="E36C0A" w:themeColor="accent6" w:themeShade="BF"/>
         </w:rPr>
       </w:pPr>
-      <w:bookmarkStart w:id="58" w:name="_Toc388647443"/>
-      <w:bookmarkStart w:id="59" w:name="_Toc394403787"/>
+      <w:bookmarkStart w:id="56" w:name="_Toc388647443"/>
+      <w:bookmarkStart w:id="57" w:name="_Toc394403787"/>
       <w:r>
         <w:rPr>
           <w:rFonts w:cstheme="minorHAnsi" w:hint="eastAsia"/>
@@ -16726,11 +16772,229 @@
         </w:rPr>
         <w:t>:</w:t>
       </w:r>
+      <w:bookmarkEnd w:id="56"/>
+      <w:bookmarkEnd w:id="57"/>
+    </w:p>
+    <w:p>
+      <w:pPr>
+        <w:pStyle w:val="Heading2"/>
+        <w:rPr>
+          <w:rFonts w:cstheme="minorHAnsi"/>
+          <w:noProof/>
+          <w:color w:val="000000" w:themeColor="text1"/>
+        </w:rPr>
+      </w:pPr>
+      <w:bookmarkStart w:id="58" w:name="_Toc388647444"/>
+      <w:bookmarkStart w:id="59" w:name="_Toc394403788"/>
+      <w:r>
+        <w:rPr>
+          <w:rFonts w:cstheme="minorHAnsi"/>
+          <w:noProof/>
+          <w:color w:val="000000" w:themeColor="text1"/>
+        </w:rPr>
+        <w:t xml:space="preserve">Step#1: create and destroy the </w:t>
+      </w:r>
+      <w:r>
+        <w:rPr>
+          <w:rFonts w:cstheme="minorHAnsi" w:hint="eastAsia"/>
+          <w:noProof/>
+          <w:color w:val="000000" w:themeColor="text1"/>
+        </w:rPr>
+        <w:t>dec</w:t>
+      </w:r>
+      <w:r>
+        <w:rPr>
+          <w:rFonts w:cstheme="minorHAnsi"/>
+          <w:noProof/>
+          <w:color w:val="000000" w:themeColor="text1"/>
+        </w:rPr>
+        <w:t>oder</w:t>
+      </w:r>
       <w:bookmarkEnd w:id="58"/>
       <w:bookmarkEnd w:id="59"/>
     </w:p>
     <w:p>
       <w:pPr>
+        <w:autoSpaceDE w:val="0"/>
+        <w:autoSpaceDN w:val="0"/>
+        <w:adjustRightInd w:val="0"/>
+        <w:spacing w:after="0" w:line="240" w:lineRule="auto"/>
+        <w:ind w:left="720"/>
+        <w:rPr>
+          <w:rFonts w:cstheme="minorHAnsi"/>
+          <w:noProof/>
+        </w:rPr>
+      </w:pPr>
+      <w:r>
+        <w:rPr>
+          <w:rFonts w:cstheme="minorHAnsi"/>
+          <w:noProof/>
+          <w:color w:val="0000FF"/>
+        </w:rPr>
+        <w:t>int</w:t>
+      </w:r>
+      <w:r>
+        <w:rPr>
+          <w:rFonts w:cstheme="minorHAnsi"/>
+          <w:noProof/>
+        </w:rPr>
+        <w:t xml:space="preserve">  </w:t>
+      </w:r>
+      <w:r>
+        <w:rPr>
+          <w:rFonts w:cstheme="minorHAnsi"/>
+          <w:noProof/>
+        </w:rPr>
+        <w:t>Wels</w:t>
+      </w:r>
+      <w:r>
+        <w:rPr>
+          <w:rFonts w:cstheme="minorHAnsi"/>
+          <w:noProof/>
+        </w:rPr>
+        <w:t>Create</w:t>
+      </w:r>
+      <w:r>
+        <w:rPr>
+          <w:rFonts w:cstheme="minorHAnsi" w:hint="eastAsia"/>
+          <w:noProof/>
+        </w:rPr>
+        <w:t>De</w:t>
+      </w:r>
+      <w:r>
+        <w:rPr>
+          <w:rFonts w:cstheme="minorHAnsi"/>
+          <w:noProof/>
+        </w:rPr>
+        <w:t>coder(ISVC</w:t>
+      </w:r>
+      <w:r>
+        <w:rPr>
+          <w:rFonts w:cstheme="minorHAnsi" w:hint="eastAsia"/>
+          <w:noProof/>
+        </w:rPr>
+        <w:t>De</w:t>
+      </w:r>
+      <w:r>
+        <w:rPr>
+          <w:rFonts w:cstheme="minorHAnsi"/>
+          <w:noProof/>
+        </w:rPr>
+        <w:t>coder** pp</w:t>
+      </w:r>
+      <w:r>
+        <w:rPr>
+          <w:rFonts w:cstheme="minorHAnsi" w:hint="eastAsia"/>
+          <w:noProof/>
+        </w:rPr>
+        <w:t>De</w:t>
+      </w:r>
+      <w:r>
+        <w:rPr>
+          <w:rFonts w:cstheme="minorHAnsi"/>
+          <w:noProof/>
+        </w:rPr>
+        <w:t>coder);</w:t>
+      </w:r>
+    </w:p>
+    <w:p>
+      <w:pPr>
+        <w:autoSpaceDE w:val="0"/>
+        <w:autoSpaceDN w:val="0"/>
+        <w:adjustRightInd w:val="0"/>
+        <w:spacing w:after="0" w:line="240" w:lineRule="auto"/>
+        <w:ind w:left="720"/>
+        <w:rPr>
+          <w:rFonts w:cstheme="minorHAnsi"/>
+          <w:noProof/>
+        </w:rPr>
+      </w:pPr>
+      <w:r>
+        <w:rPr>
+          <w:rFonts w:cstheme="minorHAnsi"/>
+          <w:noProof/>
+          <w:color w:val="0000FF"/>
+        </w:rPr>
+        <w:t>void</w:t>
+      </w:r>
+      <w:r>
+        <w:rPr>
+          <w:rFonts w:cstheme="minorHAnsi"/>
+          <w:noProof/>
+        </w:rPr>
+        <w:t xml:space="preserve"> </w:t>
+      </w:r>
+      <w:r>
+        <w:rPr>
+          <w:rFonts w:cstheme="minorHAnsi"/>
+          <w:noProof/>
+        </w:rPr>
+        <w:t>Wels</w:t>
+      </w:r>
+      <w:r>
+        <w:rPr>
+          <w:rFonts w:cstheme="minorHAnsi"/>
+          <w:noProof/>
+        </w:rPr>
+        <w:t>Destroy</w:t>
+      </w:r>
+      <w:r>
+        <w:rPr>
+          <w:rFonts w:cstheme="minorHAnsi" w:hint="eastAsia"/>
+          <w:noProof/>
+        </w:rPr>
+        <w:t>De</w:t>
+      </w:r>
+      <w:r>
+        <w:rPr>
+          <w:rFonts w:cstheme="minorHAnsi"/>
+          <w:noProof/>
+        </w:rPr>
+        <w:t>coder(ISVC</w:t>
+      </w:r>
+      <w:r>
+        <w:rPr>
+          <w:rFonts w:cstheme="minorHAnsi" w:hint="eastAsia"/>
+          <w:noProof/>
+        </w:rPr>
+        <w:t>De</w:t>
+      </w:r>
+      <w:r>
+        <w:rPr>
+          <w:rFonts w:cstheme="minorHAnsi"/>
+          <w:noProof/>
+        </w:rPr>
+        <w:t>coder* p</w:t>
+      </w:r>
+      <w:r>
+        <w:rPr>
+          <w:rFonts w:cstheme="minorHAnsi" w:hint="eastAsia"/>
+          <w:noProof/>
+        </w:rPr>
+        <w:t>De</w:t>
+      </w:r>
+      <w:r>
+        <w:rPr>
+          <w:rFonts w:cstheme="minorHAnsi"/>
+          <w:noProof/>
+        </w:rPr>
+        <w:t>coder);</w:t>
+      </w:r>
+    </w:p>
+    <w:p>
+      <w:pPr>
+        <w:autoSpaceDE w:val="0"/>
+        <w:autoSpaceDN w:val="0"/>
+        <w:adjustRightInd w:val="0"/>
+        <w:spacing w:after="0" w:line="240" w:lineRule="auto"/>
+        <w:rPr>
+          <w:rFonts w:cstheme="minorHAnsi"/>
+          <w:noProof/>
+        </w:rPr>
+      </w:pPr>
+    </w:p>
+    <w:p>
+      <w:pPr>
         <w:pStyle w:val="Heading2"/>
         <w:rPr>
           <w:rFonts w:cstheme="minorHAnsi"/>
@@ -16738,15 +17002,15 @@
           <w:color w:val="000000" w:themeColor="text1"/>
         </w:rPr>
       </w:pPr>
-      <w:bookmarkStart w:id="60" w:name="_Toc388647444"/>
-      <w:bookmarkStart w:id="61" w:name="_Toc394403788"/>
+      <w:bookmarkStart w:id="60" w:name="_Toc388647445"/>
+      <w:bookmarkStart w:id="61" w:name="_Toc394403789"/>
       <w:r>
         <w:rPr>
           <w:rFonts w:cstheme="minorHAnsi"/>
           <w:noProof/>
           <w:color w:val="000000" w:themeColor="text1"/>
         </w:rPr>
-        <w:t xml:space="preserve">Step#1: create and destroy the </w:t>
+        <w:t xml:space="preserve">Step#2: initialize the </w:t>
       </w:r>
       <w:r>
         <w:rPr>
@@ -16754,7 +17018,7 @@
           <w:noProof/>
           <w:color w:val="000000" w:themeColor="text1"/>
         </w:rPr>
-        <w:t>dec</w:t>
+        <w:t>de</w:t>
       </w:r>
       <w:r>
         <w:rPr>
@@ -16762,7 +17026,7 @@
           <w:noProof/>
           <w:color w:val="000000" w:themeColor="text1"/>
         </w:rPr>
-        <w:t>oder</w:t>
+        <w:t>coder</w:t>
       </w:r>
       <w:bookmarkEnd w:id="60"/>
       <w:bookmarkEnd w:id="61"/>
@@ -16773,409 +17037,191 @@
         <w:autoSpaceDN w:val="0"/>
         <w:adjustRightInd w:val="0"/>
         <w:spacing w:after="0" w:line="240" w:lineRule="auto"/>
-        <w:ind w:left="720"/>
-        <w:rPr>
-          <w:rFonts w:cstheme="minorHAnsi"/>
-          <w:noProof/>
-        </w:rPr>
-      </w:pPr>
+        <w:rPr>
+          <w:rFonts w:cstheme="minorHAnsi"/>
+          <w:noProof/>
+        </w:rPr>
+      </w:pPr>
+      <w:r>
+        <w:rPr>
+          <w:rFonts w:cstheme="minorHAnsi"/>
+          <w:noProof/>
+        </w:rPr>
+        <w:tab/>
+      </w:r>
       <w:r>
         <w:rPr>
           <w:rFonts w:cstheme="minorHAnsi"/>
           <w:noProof/>
           <w:color w:val="0000FF"/>
         </w:rPr>
-        <w:t>int</w:t>
-      </w:r>
-      <w:r>
-        <w:rPr>
-          <w:rFonts w:cstheme="minorHAnsi"/>
-          <w:noProof/>
-        </w:rPr>
+        <w:t>virtual</w:t>
+      </w:r>
+      <w:r>
+        <w:rPr>
+          <w:rFonts w:cstheme="minorHAnsi"/>
+          <w:noProof/>
+        </w:rPr>
+        <w:t xml:space="preserve"> </w:t>
+      </w:r>
+      <w:r>
+        <w:rPr>
+          <w:rFonts w:cstheme="minorHAnsi" w:hint="eastAsia"/>
+          <w:noProof/>
+          <w:color w:val="0000FF"/>
+        </w:rPr>
+        <w:t>long</w:t>
+      </w:r>
+      <w:r>
+        <w:rPr>
+          <w:rFonts w:cstheme="minorHAnsi"/>
+          <w:noProof/>
+        </w:rPr>
+        <w:t xml:space="preserve"> Initialize(</w:t>
+      </w:r>
+      <w:r>
+        <w:rPr>
+          <w:rFonts w:cstheme="minorHAnsi"/>
+          <w:noProof/>
+        </w:rPr>
+        <w:t>const SDecodingParam</w:t>
+      </w:r>
+      <w:r>
+        <w:rPr>
+          <w:rFonts w:cstheme="minorHAnsi"/>
+          <w:noProof/>
+        </w:rPr>
+        <w:t>* pParam</w:t>
+      </w:r>
+      <w:r>
+        <w:rPr>
+          <w:rFonts w:cstheme="minorHAnsi"/>
+          <w:noProof/>
+        </w:rPr>
+        <w:t>) = 0;</w:t>
+      </w:r>
+      <w:r>
+        <w:rPr>
+          <w:rFonts w:cstheme="minorHAnsi"/>
+          <w:noProof/>
+        </w:rPr>
+        <w:tab/>
         <w:t xml:space="preserve">  </w:t>
       </w:r>
-      <w:r>
-        <w:rPr>
-          <w:rFonts w:cstheme="minorHAnsi"/>
-          <w:noProof/>
-        </w:rPr>
-        <w:t>Wels</w:t>
-      </w:r>
-      <w:r>
-        <w:rPr>
-          <w:rFonts w:cstheme="minorHAnsi"/>
-          <w:noProof/>
-        </w:rPr>
-        <w:t>Create</w:t>
+    </w:p>
+    <w:p>
+      <w:pPr>
+        <w:autoSpaceDE w:val="0"/>
+        <w:autoSpaceDN w:val="0"/>
+        <w:adjustRightInd w:val="0"/>
+        <w:spacing w:after="0" w:line="240" w:lineRule="auto"/>
+        <w:rPr>
+          <w:rFonts w:cstheme="minorHAnsi"/>
+          <w:noProof/>
+        </w:rPr>
+      </w:pPr>
+      <w:r>
+        <w:rPr>
+          <w:rFonts w:cstheme="minorHAnsi"/>
+          <w:noProof/>
+        </w:rPr>
+        <w:tab/>
+      </w:r>
+      <w:r>
+        <w:rPr>
+          <w:rFonts w:cstheme="minorHAnsi"/>
+          <w:noProof/>
+          <w:color w:val="0000FF"/>
+        </w:rPr>
+        <w:t>virtual</w:t>
+      </w:r>
+      <w:r>
+        <w:rPr>
+          <w:rFonts w:cstheme="minorHAnsi"/>
+          <w:noProof/>
+        </w:rPr>
+        <w:t xml:space="preserve"> </w:t>
       </w:r>
       <w:r>
         <w:rPr>
           <w:rFonts w:cstheme="minorHAnsi" w:hint="eastAsia"/>
           <w:noProof/>
-        </w:rPr>
-        <w:t>De</w:t>
-      </w:r>
-      <w:r>
-        <w:rPr>
-          <w:rFonts w:cstheme="minorHAnsi"/>
-          <w:noProof/>
-        </w:rPr>
-        <w:t>coder(ISVC</w:t>
+          <w:color w:val="0000FF"/>
+        </w:rPr>
+        <w:t>long</w:t>
+      </w:r>
+      <w:r>
+        <w:rPr>
+          <w:rFonts w:cstheme="minorHAnsi"/>
+          <w:noProof/>
+        </w:rPr>
+        <w:t xml:space="preserve"> Unintialize() = 0;</w:t>
+      </w:r>
+    </w:p>
+    <w:p>
+      <w:pPr>
+        <w:autoSpaceDE w:val="0"/>
+        <w:autoSpaceDN w:val="0"/>
+        <w:adjustRightInd w:val="0"/>
+        <w:spacing w:after="0" w:line="240" w:lineRule="auto"/>
+        <w:rPr>
+          <w:rFonts w:cstheme="minorHAnsi"/>
+          <w:noProof/>
+        </w:rPr>
+      </w:pPr>
+      <w:r>
+        <w:rPr>
+          <w:rFonts w:cstheme="minorHAnsi"/>
+          <w:noProof/>
+        </w:rPr>
+        <w:tab/>
+      </w:r>
+    </w:p>
+    <w:p>
+      <w:pPr>
+        <w:pStyle w:val="Heading2"/>
+        <w:rPr>
+          <w:rFonts w:cstheme="minorHAnsi"/>
+          <w:noProof/>
+          <w:color w:val="000000" w:themeColor="text1"/>
+        </w:rPr>
+      </w:pPr>
+      <w:bookmarkStart w:id="62" w:name="_Toc388647446"/>
+      <w:bookmarkStart w:id="63" w:name="_Toc394403790"/>
+      <w:r>
+        <w:rPr>
+          <w:rFonts w:cstheme="minorHAnsi"/>
+          <w:noProof/>
+          <w:color w:val="000000" w:themeColor="text1"/>
+        </w:rPr>
+        <w:t>Step#3</w:t>
+      </w:r>
+      <w:r>
+        <w:rPr>
+          <w:rFonts w:cstheme="minorHAnsi"/>
+          <w:noProof/>
+          <w:color w:val="000000" w:themeColor="text1"/>
+        </w:rPr>
+        <w:t xml:space="preserve">: invoker the </w:t>
       </w:r>
       <w:r>
         <w:rPr>
           <w:rFonts w:cstheme="minorHAnsi" w:hint="eastAsia"/>
           <w:noProof/>
-        </w:rPr>
-        <w:t>De</w:t>
-      </w:r>
-      <w:r>
-        <w:rPr>
-          <w:rFonts w:cstheme="minorHAnsi"/>
-          <w:noProof/>
-        </w:rPr>
-        <w:t>coder** pp</w:t>
-      </w:r>
-      <w:r>
-        <w:rPr>
-          <w:rFonts w:cstheme="minorHAnsi" w:hint="eastAsia"/>
-          <w:noProof/>
-        </w:rPr>
-        <w:t>De</w:t>
-      </w:r>
-      <w:r>
-        <w:rPr>
-          <w:rFonts w:cstheme="minorHAnsi"/>
-          <w:noProof/>
-        </w:rPr>
-        <w:t>coder);</w:t>
-      </w:r>
-    </w:p>
-    <w:p>
-      <w:pPr>
-        <w:autoSpaceDE w:val="0"/>
-        <w:autoSpaceDN w:val="0"/>
-        <w:adjustRightInd w:val="0"/>
-        <w:spacing w:after="0" w:line="240" w:lineRule="auto"/>
-        <w:ind w:left="720"/>
-        <w:rPr>
-          <w:rFonts w:cstheme="minorHAnsi"/>
-          <w:noProof/>
-        </w:rPr>
-      </w:pPr>
-      <w:r>
-        <w:rPr>
-          <w:rFonts w:cstheme="minorHAnsi"/>
-          <w:noProof/>
-          <w:color w:val="0000FF"/>
-        </w:rPr>
-        <w:t>void</w:t>
-      </w:r>
-      <w:r>
-        <w:rPr>
-          <w:rFonts w:cstheme="minorHAnsi"/>
-          <w:noProof/>
-        </w:rPr>
-        <w:t xml:space="preserve"> </w:t>
-      </w:r>
-      <w:r>
-        <w:rPr>
-          <w:rFonts w:cstheme="minorHAnsi"/>
-          <w:noProof/>
-        </w:rPr>
-        <w:t>Wels</w:t>
-      </w:r>
-      <w:r>
-        <w:rPr>
-          <w:rFonts w:cstheme="minorHAnsi"/>
-          <w:noProof/>
-        </w:rPr>
-        <w:t>Destroy</w:t>
-      </w:r>
-      <w:r>
-        <w:rPr>
-          <w:rFonts w:cstheme="minorHAnsi" w:hint="eastAsia"/>
-          <w:noProof/>
-        </w:rPr>
-        <w:t>De</w:t>
-      </w:r>
-      <w:r>
-        <w:rPr>
-          <w:rFonts w:cstheme="minorHAnsi"/>
-          <w:noProof/>
-        </w:rPr>
-        <w:t>coder(ISVC</w:t>
-      </w:r>
-      <w:r>
-        <w:rPr>
-          <w:rFonts w:cstheme="minorHAnsi" w:hint="eastAsia"/>
-          <w:noProof/>
-        </w:rPr>
-        <w:t>De</w:t>
-      </w:r>
-      <w:r>
-        <w:rPr>
-          <w:rFonts w:cstheme="minorHAnsi"/>
-          <w:noProof/>
-        </w:rPr>
-        <w:t>coder* p</w:t>
-      </w:r>
-      <w:r>
-        <w:rPr>
-          <w:rFonts w:cstheme="minorHAnsi" w:hint="eastAsia"/>
-          <w:noProof/>
-        </w:rPr>
-        <w:t>De</w:t>
-      </w:r>
-      <w:r>
-        <w:rPr>
-          <w:rFonts w:cstheme="minorHAnsi"/>
-          <w:noProof/>
-        </w:rPr>
-        <w:t>coder);</w:t>
-      </w:r>
-    </w:p>
-    <w:p>
-      <w:pPr>
-        <w:autoSpaceDE w:val="0"/>
-        <w:autoSpaceDN w:val="0"/>
-        <w:adjustRightInd w:val="0"/>
-        <w:spacing w:after="0" w:line="240" w:lineRule="auto"/>
-        <w:rPr>
-          <w:rFonts w:cstheme="minorHAnsi"/>
-          <w:noProof/>
-        </w:rPr>
-      </w:pPr>
-    </w:p>
-    <w:p>
-      <w:pPr>
-        <w:pStyle w:val="Heading2"/>
-        <w:rPr>
-          <w:rFonts w:cstheme="minorHAnsi"/>
-          <w:noProof/>
           <w:color w:val="000000" w:themeColor="text1"/>
         </w:rPr>
-      </w:pPr>
-      <w:bookmarkStart w:id="62" w:name="_Toc388647445"/>
-      <w:bookmarkStart w:id="63" w:name="_Toc394403789"/>
+        <w:t>de</w:t>
+      </w:r>
       <w:r>
         <w:rPr>
           <w:rFonts w:cstheme="minorHAnsi"/>
           <w:noProof/>
           <w:color w:val="000000" w:themeColor="text1"/>
         </w:rPr>
-        <w:t xml:space="preserve">Step#2: initialize the </w:t>
-      </w:r>
-      <w:r>
-        <w:rPr>
-          <w:rFonts w:cstheme="minorHAnsi" w:hint="eastAsia"/>
-          <w:noProof/>
-          <w:color w:val="000000" w:themeColor="text1"/>
-        </w:rPr>
-        <w:t>de</w:t>
-      </w:r>
-      <w:r>
-        <w:rPr>
-          <w:rFonts w:cstheme="minorHAnsi"/>
-          <w:noProof/>
-          <w:color w:val="000000" w:themeColor="text1"/>
-        </w:rPr>
-        <w:t>coder</w:t>
+        <w:t>coding</w:t>
       </w:r>
       <w:bookmarkEnd w:id="62"/>
       <w:bookmarkEnd w:id="63"/>
-    </w:p>
-    <w:p>
-      <w:pPr>
-        <w:autoSpaceDE w:val="0"/>
-        <w:autoSpaceDN w:val="0"/>
-        <w:adjustRightInd w:val="0"/>
-        <w:spacing w:after="0" w:line="240" w:lineRule="auto"/>
-        <w:rPr>
-          <w:rFonts w:cstheme="minorHAnsi"/>
-          <w:noProof/>
-        </w:rPr>
-      </w:pPr>
-      <w:r>
-        <w:rPr>
-          <w:rFonts w:cstheme="minorHAnsi"/>
-          <w:noProof/>
-        </w:rPr>
-        <w:tab/>
-      </w:r>
-      <w:r>
-        <w:rPr>
-          <w:rFonts w:cstheme="minorHAnsi"/>
-          <w:noProof/>
-          <w:color w:val="0000FF"/>
-        </w:rPr>
-        <w:t>virtual</w:t>
-      </w:r>
-      <w:r>
-        <w:rPr>
-          <w:rFonts w:cstheme="minorHAnsi"/>
-          <w:noProof/>
-        </w:rPr>
-        <w:t xml:space="preserve"> </w:t>
-      </w:r>
-      <w:r>
-        <w:rPr>
-          <w:rFonts w:cstheme="minorHAnsi" w:hint="eastAsia"/>
-          <w:noProof/>
-          <w:color w:val="0000FF"/>
-        </w:rPr>
-        <w:t>long</w:t>
-      </w:r>
-      <w:r>
-        <w:rPr>
-          <w:rFonts w:cstheme="minorHAnsi"/>
-          <w:noProof/>
-        </w:rPr>
-        <w:t xml:space="preserve"> Initialize(</w:t>
-      </w:r>
-      <w:r>
-        <w:rPr>
-          <w:rFonts w:cstheme="minorHAnsi"/>
-          <w:noProof/>
-        </w:rPr>
-        <w:t>const SDecodingParam</w:t>
-      </w:r>
-      <w:r>
-        <w:rPr>
-          <w:rFonts w:cstheme="minorHAnsi"/>
-          <w:noProof/>
-        </w:rPr>
-        <w:t>* pParam</w:t>
-      </w:r>
-      <w:r>
-        <w:rPr>
-          <w:rFonts w:cstheme="minorHAnsi"/>
-          <w:noProof/>
-        </w:rPr>
-        <w:t>) = 0;</w:t>
-      </w:r>
-      <w:r>
-        <w:rPr>
-          <w:rFonts w:cstheme="minorHAnsi"/>
-          <w:noProof/>
-        </w:rPr>
-        <w:tab/>
-        <w:t xml:space="preserve">  </w:t>
-      </w:r>
-    </w:p>
-    <w:p>
-      <w:pPr>
-        <w:autoSpaceDE w:val="0"/>
-        <w:autoSpaceDN w:val="0"/>
-        <w:adjustRightInd w:val="0"/>
-        <w:spacing w:after="0" w:line="240" w:lineRule="auto"/>
-        <w:rPr>
-          <w:rFonts w:cstheme="minorHAnsi"/>
-          <w:noProof/>
-        </w:rPr>
-      </w:pPr>
-      <w:r>
-        <w:rPr>
-          <w:rFonts w:cstheme="minorHAnsi"/>
-          <w:noProof/>
-        </w:rPr>
-        <w:tab/>
-      </w:r>
-      <w:r>
-        <w:rPr>
-          <w:rFonts w:cstheme="minorHAnsi"/>
-          <w:noProof/>
-          <w:color w:val="0000FF"/>
-        </w:rPr>
-        <w:t>virtual</w:t>
-      </w:r>
-      <w:r>
-        <w:rPr>
-          <w:rFonts w:cstheme="minorHAnsi"/>
-          <w:noProof/>
-        </w:rPr>
-        <w:t xml:space="preserve"> </w:t>
-      </w:r>
-      <w:r>
-        <w:rPr>
-          <w:rFonts w:cstheme="minorHAnsi" w:hint="eastAsia"/>
-          <w:noProof/>
-          <w:color w:val="0000FF"/>
-        </w:rPr>
-        <w:t>long</w:t>
-      </w:r>
-      <w:r>
-        <w:rPr>
-          <w:rFonts w:cstheme="minorHAnsi"/>
-          <w:noProof/>
-        </w:rPr>
-        <w:t xml:space="preserve"> Unintialize() = 0;</w:t>
-      </w:r>
-    </w:p>
-    <w:p>
-      <w:pPr>
-        <w:autoSpaceDE w:val="0"/>
-        <w:autoSpaceDN w:val="0"/>
-        <w:adjustRightInd w:val="0"/>
-        <w:spacing w:after="0" w:line="240" w:lineRule="auto"/>
-        <w:rPr>
-          <w:rFonts w:cstheme="minorHAnsi"/>
-          <w:noProof/>
-        </w:rPr>
-      </w:pPr>
-      <w:r>
-        <w:rPr>
-          <w:rFonts w:cstheme="minorHAnsi"/>
-          <w:noProof/>
-        </w:rPr>
-        <w:tab/>
-      </w:r>
-    </w:p>
-    <w:p>
-      <w:pPr>
-        <w:pStyle w:val="Heading2"/>
-        <w:rPr>
-          <w:rFonts w:cstheme="minorHAnsi"/>
-          <w:noProof/>
-          <w:color w:val="000000" w:themeColor="text1"/>
-        </w:rPr>
-      </w:pPr>
-      <w:bookmarkStart w:id="64" w:name="_Toc388647446"/>
-      <w:bookmarkStart w:id="65" w:name="_Toc394403790"/>
-      <w:r>
-        <w:rPr>
-          <w:rFonts w:cstheme="minorHAnsi"/>
-          <w:noProof/>
-          <w:color w:val="000000" w:themeColor="text1"/>
-        </w:rPr>
-        <w:t>Step#3</w:t>
-      </w:r>
-      <w:r>
-        <w:rPr>
-          <w:rFonts w:cstheme="minorHAnsi"/>
-          <w:noProof/>
-          <w:color w:val="000000" w:themeColor="text1"/>
-        </w:rPr>
-        <w:t xml:space="preserve">: invoker the </w:t>
-      </w:r>
-      <w:r>
-        <w:rPr>
-          <w:rFonts w:cstheme="minorHAnsi" w:hint="eastAsia"/>
-          <w:noProof/>
-          <w:color w:val="000000" w:themeColor="text1"/>
-        </w:rPr>
-        <w:t>de</w:t>
-      </w:r>
-      <w:r>
-        <w:rPr>
-          <w:rFonts w:cstheme="minorHAnsi"/>
-          <w:noProof/>
-          <w:color w:val="000000" w:themeColor="text1"/>
-        </w:rPr>
-        <w:t>coding</w:t>
-      </w:r>
-      <w:bookmarkEnd w:id="64"/>
-      <w:bookmarkEnd w:id="65"/>
     </w:p>
     <w:p>
       <w:pPr>
@@ -19610,8 +19656,8 @@
           <w:color w:val="000000" w:themeColor="text1"/>
         </w:rPr>
       </w:pPr>
-      <w:bookmarkStart w:id="66" w:name="_Toc388647447"/>
-      <w:bookmarkStart w:id="67" w:name="_Toc394403791"/>
+      <w:bookmarkStart w:id="64" w:name="_Toc388647447"/>
+      <w:bookmarkStart w:id="65" w:name="_Toc394403791"/>
       <w:r>
         <w:rPr>
           <w:rFonts w:cstheme="minorHAnsi"/>
@@ -19628,8 +19674,8 @@
         </w:rPr>
         <w:t>coding</w:t>
       </w:r>
-      <w:bookmarkEnd w:id="66"/>
-      <w:bookmarkEnd w:id="67"/>
+      <w:bookmarkEnd w:id="64"/>
+      <w:bookmarkEnd w:id="65"/>
     </w:p>
     <w:p>
       <w:pPr>
@@ -19805,8 +19851,8 @@
           <w:color w:val="E36C0A" w:themeColor="accent6" w:themeShade="BF"/>
         </w:rPr>
       </w:pPr>
-      <w:bookmarkStart w:id="68" w:name="_Toc388647448"/>
-      <w:bookmarkStart w:id="69" w:name="_Toc394403792"/>
+      <w:bookmarkStart w:id="66" w:name="_Toc388647448"/>
+      <w:bookmarkStart w:id="67" w:name="_Toc394403792"/>
       <w:r>
         <w:rPr>
           <w:rFonts w:cstheme="minorHAnsi"/>
@@ -19824,8 +19870,8 @@
         </w:rPr>
         <w:t>Option List:</w:t>
       </w:r>
-      <w:bookmarkEnd w:id="68"/>
-      <w:bookmarkEnd w:id="69"/>
+      <w:bookmarkEnd w:id="66"/>
+      <w:bookmarkEnd w:id="67"/>
     </w:p>
     <w:p>
       <w:pPr>
@@ -21064,17 +21110,8 @@
                 <w:rFonts w:cstheme="minorHAnsi"/>
                 <w:noProof/>
               </w:rPr>
-              <w:t xml:space="preserve">Structure of </w:t>
-            </w:r>
-            <w:proofErr w:type="spellStart"/>
-            <w:r>
-              <w:rPr>
-                <w:rFonts w:cstheme="minorHAnsi"/>
-                <w:noProof/>
-              </w:rPr>
-              <w:t>SDecoderStatistics</w:t>
-            </w:r>
-            <w:proofErr w:type="spellEnd"/>
+              <w:t>Structure of SDecoderStatistics</w:t>
+            </w:r>
           </w:p>
         </w:tc>
         <w:tc>
@@ -21205,8 +21242,8 @@
           <w:color w:val="E36C0A" w:themeColor="accent6" w:themeShade="BF"/>
         </w:rPr>
       </w:pPr>
-      <w:bookmarkStart w:id="70" w:name="_Toc388647449"/>
-      <w:bookmarkStart w:id="71" w:name="_Toc394403793"/>
+      <w:bookmarkStart w:id="68" w:name="_Toc388647449"/>
+      <w:bookmarkStart w:id="69" w:name="_Toc394403793"/>
       <w:r>
         <w:rPr>
           <w:rFonts w:cstheme="minorHAnsi"/>
@@ -21224,8 +21261,8 @@
         </w:rPr>
         <w:t>Parameter List:</w:t>
       </w:r>
-      <w:bookmarkEnd w:id="70"/>
-      <w:bookmarkEnd w:id="71"/>
+      <w:bookmarkEnd w:id="68"/>
+      <w:bookmarkEnd w:id="69"/>
     </w:p>
     <w:p>
       <w:pPr>
@@ -21555,7 +21592,6 @@
                 <w:noProof/>
               </w:rPr>
             </w:pPr>
-            <w:proofErr w:type="gramStart"/>
             <w:r>
               <w:rPr>
                 <w:rFonts w:cstheme="minorHAnsi"/>
@@ -21563,7 +21599,6 @@
               </w:rPr>
               <w:t>eOutputColorFormat</w:t>
             </w:r>
-            <w:proofErr w:type="gramEnd"/>
           </w:p>
           <w:p>
             <w:pPr>
@@ -21805,8 +21840,6 @@
                 <w:lang w:eastAsia="en-US"/>
               </w:rPr>
             </w:pPr>
-            <w:proofErr w:type="spellStart"/>
-            <w:proofErr w:type="gramStart"/>
             <w:r>
               <w:rPr>
                 <w:rFonts w:cstheme="minorHAnsi"/>
@@ -21814,8 +21847,6 @@
               </w:rPr>
               <w:t>eEcActiveIdc</w:t>
             </w:r>
-            <w:proofErr w:type="spellEnd"/>
-            <w:proofErr w:type="gramEnd"/>
           </w:p>
         </w:tc>
         <w:tc>
@@ -22500,8 +22531,6 @@
           <w:noProof/>
         </w:rPr>
       </w:pPr>
-      <w:bookmarkStart w:id="72" w:name="_GoBack"/>
-      <w:bookmarkEnd w:id="72"/>
       <w:r>
         <w:rPr>
           <w:rFonts w:cstheme="minorHAnsi"/>
@@ -23138,8 +23167,8 @@
           <w:color w:val="E36C0A" w:themeColor="accent6" w:themeShade="BF"/>
         </w:rPr>
       </w:pPr>
-      <w:bookmarkStart w:id="73" w:name="_Toc388647450"/>
-      <w:bookmarkStart w:id="74" w:name="_Toc394403794"/>
+      <w:bookmarkStart w:id="70" w:name="_Toc388647450"/>
+      <w:bookmarkStart w:id="71" w:name="_Toc394403794"/>
       <w:r>
         <w:rPr>
           <w:rFonts w:cstheme="minorHAnsi"/>
@@ -23156,8 +23185,8 @@
         </w:rPr>
         <w:t>:</w:t>
       </w:r>
-      <w:bookmarkEnd w:id="73"/>
-      <w:bookmarkEnd w:id="74"/>
+      <w:bookmarkEnd w:id="70"/>
+      <w:bookmarkEnd w:id="71"/>
     </w:p>
     <w:p>
       <w:pPr>
@@ -25104,7 +25133,7 @@
 </file>
 
 <file path=customXml/itemProps1.xml><?xml version="1.0" encoding="utf-8"?>
-<ds:datastoreItem xmlns:ds="http://schemas.openxmlformats.org/officeDocument/2006/customXml" ds:itemID="{E282CA75-DF87-8B40-8D1F-FF38ADDBD612}">
+<ds:datastoreItem xmlns:ds="http://schemas.openxmlformats.org/officeDocument/2006/customXml" ds:itemID="{BFEF1736-290A-D240-971B-50AF95F51037}">
   <ds:schemaRefs>
     <ds:schemaRef ds:uri="http://schemas.openxmlformats.org/officeDocument/2006/bibliography"/>
   </ds:schemaRefs>

</xml_diff>